<commit_message>
Switch FOIA generator to MailMerge for formatting retention
</commit_message>
<xml_diff>
--- a/templates/foia_template.docx
+++ b/templates/foia_template.docx
@@ -95,7 +95,23 @@
           <w:sz w:val="24"/>
           <w:szCs w:val="24"/>
         </w:rPr>
-        <w:t>{{date}}</w:t>
+        <w:t>&lt;&lt;</w:t>
+      </w:r>
+      <w:r>
+        <w:rPr>
+          <w:rFonts w:ascii="Times New Roman" w:hAnsi="Times New Roman" w:cs="Times New Roman"/>
+          <w:sz w:val="24"/>
+          <w:szCs w:val="24"/>
+        </w:rPr>
+        <w:t>date</w:t>
+      </w:r>
+      <w:r>
+        <w:rPr>
+          <w:rFonts w:ascii="Times New Roman" w:hAnsi="Times New Roman" w:cs="Times New Roman"/>
+          <w:sz w:val="24"/>
+          <w:szCs w:val="24"/>
+        </w:rPr>
+        <w:t>&gt;&gt;</w:t>
       </w:r>
     </w:p>
     <w:p>
@@ -151,7 +167,7 @@
           <w:sz w:val="24"/>
           <w:szCs w:val="24"/>
         </w:rPr>
-        <w:t>{{</w:t>
+        <w:t>&lt;&lt;</w:t>
       </w:r>
       <w:proofErr w:type="spellStart"/>
       <w:r>
@@ -173,51 +189,75 @@
           <w:sz w:val="24"/>
           <w:szCs w:val="24"/>
         </w:rPr>
-        <w:t>}}</w:t>
-      </w:r>
-    </w:p>
-    <w:p>
-      <w:pPr>
-        <w:spacing w:after="0" w:line="240" w:lineRule="auto"/>
-        <w:rPr>
-          <w:rFonts w:ascii="Times New Roman" w:hAnsi="Times New Roman" w:cs="Times New Roman"/>
-          <w:sz w:val="24"/>
-          <w:szCs w:val="24"/>
-        </w:rPr>
-      </w:pPr>
-      <w:r>
-        <w:rPr>
-          <w:rFonts w:ascii="Times New Roman" w:hAnsi="Times New Roman" w:cs="Times New Roman"/>
-          <w:sz w:val="24"/>
-          <w:szCs w:val="24"/>
-        </w:rPr>
-        <w:t>{{defendant_line1}}</w:t>
-      </w:r>
-    </w:p>
-    <w:p>
-      <w:pPr>
-        <w:spacing w:after="0" w:line="240" w:lineRule="auto"/>
-        <w:rPr>
-          <w:rFonts w:ascii="Times New Roman" w:hAnsi="Times New Roman" w:cs="Times New Roman"/>
-          <w:sz w:val="24"/>
-          <w:szCs w:val="24"/>
-        </w:rPr>
-      </w:pPr>
-      <w:r>
-        <w:rPr>
-          <w:rFonts w:ascii="Times New Roman" w:hAnsi="Times New Roman" w:cs="Times New Roman"/>
-          <w:sz w:val="24"/>
-          <w:szCs w:val="24"/>
-        </w:rPr>
-        <w:t>{{</w:t>
-      </w:r>
-      <w:r>
-        <w:rPr>
-          <w:rFonts w:ascii="Times New Roman" w:hAnsi="Times New Roman" w:cs="Times New Roman"/>
-          <w:sz w:val="24"/>
-          <w:szCs w:val="24"/>
-        </w:rPr>
-        <w:t>defendant_line2}}</w:t>
+        <w:t>&gt;&gt;</w:t>
+      </w:r>
+    </w:p>
+    <w:p>
+      <w:pPr>
+        <w:spacing w:after="0" w:line="240" w:lineRule="auto"/>
+        <w:rPr>
+          <w:rFonts w:ascii="Times New Roman" w:hAnsi="Times New Roman" w:cs="Times New Roman"/>
+          <w:sz w:val="24"/>
+          <w:szCs w:val="24"/>
+        </w:rPr>
+      </w:pPr>
+      <w:r>
+        <w:rPr>
+          <w:rFonts w:ascii="Times New Roman" w:hAnsi="Times New Roman" w:cs="Times New Roman"/>
+          <w:sz w:val="24"/>
+          <w:szCs w:val="24"/>
+        </w:rPr>
+        <w:t>&lt;&lt;</w:t>
+      </w:r>
+      <w:r>
+        <w:rPr>
+          <w:rFonts w:ascii="Times New Roman" w:hAnsi="Times New Roman" w:cs="Times New Roman"/>
+          <w:sz w:val="24"/>
+          <w:szCs w:val="24"/>
+        </w:rPr>
+        <w:t>defendant_line1</w:t>
+      </w:r>
+      <w:r>
+        <w:rPr>
+          <w:rFonts w:ascii="Times New Roman" w:hAnsi="Times New Roman" w:cs="Times New Roman"/>
+          <w:sz w:val="24"/>
+          <w:szCs w:val="24"/>
+        </w:rPr>
+        <w:t>&gt;&gt;</w:t>
+      </w:r>
+    </w:p>
+    <w:p>
+      <w:pPr>
+        <w:spacing w:after="0" w:line="240" w:lineRule="auto"/>
+        <w:rPr>
+          <w:rFonts w:ascii="Times New Roman" w:hAnsi="Times New Roman" w:cs="Times New Roman"/>
+          <w:sz w:val="24"/>
+          <w:szCs w:val="24"/>
+        </w:rPr>
+      </w:pPr>
+      <w:r>
+        <w:rPr>
+          <w:rFonts w:ascii="Times New Roman" w:hAnsi="Times New Roman" w:cs="Times New Roman"/>
+          <w:sz w:val="24"/>
+          <w:szCs w:val="24"/>
+        </w:rPr>
+        <w:t>&lt;&lt;</w:t>
+      </w:r>
+      <w:r>
+        <w:rPr>
+          <w:rFonts w:ascii="Times New Roman" w:hAnsi="Times New Roman" w:cs="Times New Roman"/>
+          <w:sz w:val="24"/>
+          <w:szCs w:val="24"/>
+        </w:rPr>
+        <w:t>defendant_line2</w:t>
+      </w:r>
+      <w:r>
+        <w:rPr>
+          <w:rFonts w:ascii="Times New Roman" w:hAnsi="Times New Roman" w:cs="Times New Roman"/>
+          <w:sz w:val="24"/>
+          <w:szCs w:val="24"/>
+        </w:rPr>
+        <w:t>&gt;&gt;</w:t>
       </w:r>
     </w:p>
     <w:p>
@@ -287,33 +327,15 @@
           <w:sz w:val="24"/>
           <w:szCs w:val="24"/>
         </w:rPr>
-        <w:t xml:space="preserve">     </w:t>
-      </w:r>
-      <w:proofErr w:type="gramStart"/>
-      <w:r>
-        <w:rPr>
-          <w:rFonts w:ascii="Times New Roman" w:hAnsi="Times New Roman" w:cs="Times New Roman"/>
-          <w:sz w:val="24"/>
-          <w:szCs w:val="24"/>
-        </w:rPr>
-        <w:t xml:space="preserve">   </w:t>
-      </w:r>
-      <w:r>
-        <w:rPr>
-          <w:rFonts w:ascii="Times New Roman" w:hAnsi="Times New Roman" w:cs="Times New Roman"/>
-          <w:sz w:val="24"/>
-          <w:szCs w:val="24"/>
-        </w:rPr>
-        <w:t>{</w:t>
-      </w:r>
-      <w:proofErr w:type="gramEnd"/>
-      <w:r>
-        <w:rPr>
-          <w:rFonts w:ascii="Times New Roman" w:hAnsi="Times New Roman" w:cs="Times New Roman"/>
-          <w:sz w:val="24"/>
-          <w:szCs w:val="24"/>
-        </w:rPr>
-        <w:t>{</w:t>
+        <w:t xml:space="preserve">        </w:t>
+      </w:r>
+      <w:r>
+        <w:rPr>
+          <w:rFonts w:ascii="Times New Roman" w:hAnsi="Times New Roman" w:cs="Times New Roman"/>
+          <w:sz w:val="24"/>
+          <w:szCs w:val="24"/>
+        </w:rPr>
+        <w:t>&lt;&lt;</w:t>
       </w:r>
       <w:proofErr w:type="spellStart"/>
       <w:r>
@@ -331,7 +353,7 @@
           <w:sz w:val="24"/>
           <w:szCs w:val="24"/>
         </w:rPr>
-        <w:t>}}</w:t>
+        <w:t>&gt;&gt;</w:t>
       </w:r>
       <w:r>
         <w:rPr>
@@ -367,33 +389,31 @@
           <w:sz w:val="24"/>
           <w:szCs w:val="24"/>
         </w:rPr>
-        <w:t xml:space="preserve">:                   </w:t>
-      </w:r>
-      <w:proofErr w:type="gramStart"/>
-      <w:r>
-        <w:rPr>
-          <w:rFonts w:ascii="Times New Roman" w:hAnsi="Times New Roman" w:cs="Times New Roman"/>
-          <w:sz w:val="24"/>
-          <w:szCs w:val="24"/>
-        </w:rPr>
-        <w:t xml:space="preserve">   </w:t>
-      </w:r>
-      <w:r>
-        <w:rPr>
-          <w:rFonts w:ascii="Times New Roman" w:hAnsi="Times New Roman" w:cs="Times New Roman"/>
-          <w:sz w:val="24"/>
-          <w:szCs w:val="24"/>
-        </w:rPr>
-        <w:t>{</w:t>
-      </w:r>
-      <w:proofErr w:type="gramEnd"/>
-      <w:r>
-        <w:rPr>
-          <w:rFonts w:ascii="Times New Roman" w:hAnsi="Times New Roman" w:cs="Times New Roman"/>
-          <w:sz w:val="24"/>
-          <w:szCs w:val="24"/>
-        </w:rPr>
-        <w:t>{location}}</w:t>
+        <w:t xml:space="preserve">:                      </w:t>
+      </w:r>
+      <w:r>
+        <w:rPr>
+          <w:rFonts w:ascii="Times New Roman" w:hAnsi="Times New Roman" w:cs="Times New Roman"/>
+          <w:sz w:val="24"/>
+          <w:szCs w:val="24"/>
+        </w:rPr>
+        <w:t>&lt;&lt;</w:t>
+      </w:r>
+      <w:r>
+        <w:rPr>
+          <w:rFonts w:ascii="Times New Roman" w:hAnsi="Times New Roman" w:cs="Times New Roman"/>
+          <w:sz w:val="24"/>
+          <w:szCs w:val="24"/>
+        </w:rPr>
+        <w:t>location</w:t>
+      </w:r>
+      <w:r>
+        <w:rPr>
+          <w:rFonts w:ascii="Times New Roman" w:hAnsi="Times New Roman" w:cs="Times New Roman"/>
+          <w:sz w:val="24"/>
+          <w:szCs w:val="24"/>
+        </w:rPr>
+        <w:t>&gt;&gt;</w:t>
       </w:r>
       <w:r>
         <w:rPr>
@@ -446,33 +466,15 @@
           <w:szCs w:val="24"/>
         </w:rPr>
         <w:tab/>
-        <w:t xml:space="preserve">     </w:t>
-      </w:r>
-      <w:proofErr w:type="gramStart"/>
-      <w:r>
-        <w:rPr>
-          <w:rFonts w:ascii="Times New Roman" w:hAnsi="Times New Roman" w:cs="Times New Roman"/>
-          <w:sz w:val="24"/>
-          <w:szCs w:val="24"/>
-        </w:rPr>
-        <w:t xml:space="preserve">   </w:t>
-      </w:r>
-      <w:r>
-        <w:rPr>
-          <w:rFonts w:ascii="Times New Roman" w:hAnsi="Times New Roman" w:cs="Times New Roman"/>
-          <w:sz w:val="24"/>
-          <w:szCs w:val="24"/>
-        </w:rPr>
-        <w:t>{</w:t>
-      </w:r>
-      <w:proofErr w:type="gramEnd"/>
-      <w:r>
-        <w:rPr>
-          <w:rFonts w:ascii="Times New Roman" w:hAnsi="Times New Roman" w:cs="Times New Roman"/>
-          <w:sz w:val="24"/>
-          <w:szCs w:val="24"/>
-        </w:rPr>
-        <w:t>{</w:t>
+        <w:t xml:space="preserve">        </w:t>
+      </w:r>
+      <w:r>
+        <w:rPr>
+          <w:rFonts w:ascii="Times New Roman" w:hAnsi="Times New Roman" w:cs="Times New Roman"/>
+          <w:sz w:val="24"/>
+          <w:szCs w:val="24"/>
+        </w:rPr>
+        <w:t>&lt;&lt;</w:t>
       </w:r>
       <w:proofErr w:type="spellStart"/>
       <w:r>
@@ -490,7 +492,7 @@
           <w:sz w:val="24"/>
           <w:szCs w:val="24"/>
         </w:rPr>
-        <w:t>}}</w:t>
+        <w:t>&gt;&gt;</w:t>
       </w:r>
     </w:p>
     <w:p>
@@ -580,7 +582,7 @@
           <w:sz w:val="24"/>
           <w:szCs w:val="24"/>
         </w:rPr>
-        <w:t>{{</w:t>
+        <w:t>&lt;&lt;</w:t>
       </w:r>
       <w:proofErr w:type="spellStart"/>
       <w:r>
@@ -598,7 +600,7 @@
           <w:sz w:val="24"/>
           <w:szCs w:val="24"/>
         </w:rPr>
-        <w:t>}}</w:t>
+        <w:t>&gt;&gt;</w:t>
       </w:r>
       <w:r>
         <w:rPr>
@@ -614,7 +616,7 @@
           <w:sz w:val="24"/>
           <w:szCs w:val="24"/>
         </w:rPr>
-        <w:t>{{</w:t>
+        <w:t>&lt;&lt;</w:t>
       </w:r>
       <w:proofErr w:type="spellStart"/>
       <w:r>
@@ -632,7 +634,7 @@
           <w:sz w:val="24"/>
           <w:szCs w:val="24"/>
         </w:rPr>
-        <w:t>}}</w:t>
+        <w:t>&gt;&gt;</w:t>
       </w:r>
       <w:r>
         <w:rPr>
@@ -664,43 +666,41 @@
           <w:sz w:val="24"/>
           <w:szCs w:val="24"/>
         </w:rPr>
-        <w:t>{{location</w:t>
-      </w:r>
-      <w:r>
-        <w:rPr>
-          <w:rFonts w:ascii="Times New Roman" w:hAnsi="Times New Roman"/>
-          <w:sz w:val="24"/>
-          <w:szCs w:val="24"/>
-        </w:rPr>
-        <w:t>}}</w:t>
-      </w:r>
-      <w:r>
-        <w:rPr>
-          <w:rFonts w:ascii="Times New Roman" w:hAnsi="Times New Roman"/>
-          <w:sz w:val="24"/>
-          <w:szCs w:val="24"/>
-        </w:rPr>
-        <w:t xml:space="preserve">. Upon information and </w:t>
-      </w:r>
-      <w:proofErr w:type="gramStart"/>
-      <w:r>
-        <w:rPr>
-          <w:rFonts w:ascii="Times New Roman" w:hAnsi="Times New Roman"/>
-          <w:sz w:val="24"/>
-          <w:szCs w:val="24"/>
-        </w:rPr>
-        <w:t xml:space="preserve">belief, </w:t>
-      </w:r>
-      <w:r>
-        <w:rPr>
-          <w:rFonts w:ascii="Times New Roman" w:hAnsi="Times New Roman"/>
-          <w:sz w:val="24"/>
-          <w:szCs w:val="24"/>
-        </w:rPr>
-        <w:t>{{</w:t>
+        <w:t>&lt;&lt;</w:t>
+      </w:r>
+      <w:r>
+        <w:rPr>
+          <w:rFonts w:ascii="Times New Roman" w:hAnsi="Times New Roman"/>
+          <w:sz w:val="24"/>
+          <w:szCs w:val="24"/>
+        </w:rPr>
+        <w:t>location</w:t>
+      </w:r>
+      <w:r>
+        <w:rPr>
+          <w:rFonts w:ascii="Times New Roman" w:hAnsi="Times New Roman"/>
+          <w:sz w:val="24"/>
+          <w:szCs w:val="24"/>
+        </w:rPr>
+        <w:t>&gt;&gt;</w:t>
+      </w:r>
+      <w:r>
+        <w:rPr>
+          <w:rFonts w:ascii="Times New Roman" w:hAnsi="Times New Roman"/>
+          <w:sz w:val="24"/>
+          <w:szCs w:val="24"/>
+        </w:rPr>
+        <w:t xml:space="preserve">. Upon information and belief, </w:t>
+      </w:r>
+      <w:r>
+        <w:rPr>
+          <w:rFonts w:ascii="Times New Roman" w:hAnsi="Times New Roman"/>
+          <w:sz w:val="24"/>
+          <w:szCs w:val="24"/>
+        </w:rPr>
+        <w:t>&lt;&lt;</w:t>
       </w:r>
       <w:proofErr w:type="spellStart"/>
-      <w:proofErr w:type="gramEnd"/>
       <w:r>
         <w:rPr>
           <w:rFonts w:ascii="Times New Roman" w:hAnsi="Times New Roman"/>
@@ -716,7 +716,7 @@
           <w:sz w:val="24"/>
           <w:szCs w:val="24"/>
         </w:rPr>
-        <w:t>}}</w:t>
+        <w:t>&gt;&gt;</w:t>
       </w:r>
       <w:r>
         <w:rPr>
@@ -732,7 +732,23 @@
           <w:sz w:val="24"/>
           <w:szCs w:val="24"/>
         </w:rPr>
-        <w:t>{{synopsis}}</w:t>
+        <w:t>&lt;&lt;</w:t>
+      </w:r>
+      <w:r>
+        <w:rPr>
+          <w:rFonts w:ascii="Times New Roman" w:hAnsi="Times New Roman"/>
+          <w:sz w:val="24"/>
+          <w:szCs w:val="24"/>
+        </w:rPr>
+        <w:t>synopsis</w:t>
+      </w:r>
+      <w:r>
+        <w:rPr>
+          <w:rFonts w:ascii="Times New Roman" w:hAnsi="Times New Roman"/>
+          <w:sz w:val="24"/>
+          <w:szCs w:val="24"/>
+        </w:rPr>
+        <w:t>&gt;&gt;</w:t>
       </w:r>
     </w:p>
     <w:p>
@@ -768,7 +784,7 @@
           <w:sz w:val="24"/>
           <w:szCs w:val="24"/>
         </w:rPr>
-        <w:t>{{</w:t>
+        <w:t>&lt;&lt;</w:t>
       </w:r>
       <w:proofErr w:type="spellStart"/>
       <w:r>
@@ -786,7 +802,7 @@
           <w:sz w:val="24"/>
           <w:szCs w:val="24"/>
         </w:rPr>
-        <w:t>}}</w:t>
+        <w:t>&gt;&gt;</w:t>
       </w:r>
       <w:r>
         <w:rPr>
@@ -876,7 +892,7 @@
           <w:sz w:val="24"/>
           <w:szCs w:val="24"/>
         </w:rPr>
-        <w:t>{{</w:t>
+        <w:t>&lt;&lt;</w:t>
       </w:r>
       <w:proofErr w:type="spellStart"/>
       <w:r>
@@ -894,7 +910,7 @@
           <w:sz w:val="24"/>
           <w:szCs w:val="24"/>
         </w:rPr>
-        <w:t>}}</w:t>
+        <w:t>&gt;&gt;</w:t>
       </w:r>
     </w:p>
     <w:p>

</xml_diff>

<commit_message>
🚀 Push all updates across FOIA, Demand, and Memo modules
</commit_message>
<xml_diff>
--- a/templates/foia_template.docx
+++ b/templates/foia_template.docx
@@ -90,28 +90,7 @@
         </w:rPr>
       </w:pPr>
       <w:r>
-        <w:rPr>
-          <w:rFonts w:ascii="Times New Roman" w:hAnsi="Times New Roman" w:cs="Times New Roman"/>
-          <w:sz w:val="24"/>
-          <w:szCs w:val="24"/>
-        </w:rPr>
-        <w:t>{{</w:t>
-      </w:r>
-      <w:r>
-        <w:rPr>
-          <w:rFonts w:ascii="Times New Roman" w:hAnsi="Times New Roman" w:cs="Times New Roman"/>
-          <w:sz w:val="24"/>
-          <w:szCs w:val="24"/>
-        </w:rPr>
-        <w:t>date</w:t>
-      </w:r>
-      <w:r>
-        <w:rPr>
-          <w:rFonts w:ascii="Times New Roman" w:hAnsi="Times New Roman" w:cs="Times New Roman"/>
-          <w:sz w:val="24"/>
-          <w:szCs w:val="24"/>
-        </w:rPr>
-        <w:t>}}</w:t>
+        <w:t>{{date}}</w:t>
       </w:r>
     </w:p>
     <w:p>
@@ -160,104 +139,33 @@
         </w:rPr>
       </w:pPr>
       <w:r>
-        <w:rPr>
-          <w:rFonts w:ascii="Times New Roman" w:hAnsi="Times New Roman" w:cs="Times New Roman"/>
-          <w:b/>
-          <w:bCs/>
-          <w:sz w:val="24"/>
-          <w:szCs w:val="24"/>
-        </w:rPr>
-        <w:t>{{</w:t>
-      </w:r>
-      <w:proofErr w:type="spellStart"/>
-      <w:r>
-        <w:rPr>
-          <w:rFonts w:ascii="Times New Roman" w:hAnsi="Times New Roman" w:cs="Times New Roman"/>
-          <w:b/>
-          <w:bCs/>
-          <w:sz w:val="24"/>
-          <w:szCs w:val="24"/>
-        </w:rPr>
-        <w:t>defendant_name</w:t>
-      </w:r>
-      <w:proofErr w:type="spellEnd"/>
-      <w:r>
-        <w:rPr>
-          <w:rFonts w:ascii="Times New Roman" w:hAnsi="Times New Roman" w:cs="Times New Roman"/>
-          <w:b/>
-          <w:bCs/>
-          <w:sz w:val="24"/>
-          <w:szCs w:val="24"/>
-        </w:rPr>
-        <w:t>}}</w:t>
-      </w:r>
-    </w:p>
-    <w:p>
-      <w:pPr>
-        <w:spacing w:after="0" w:line="240" w:lineRule="auto"/>
-        <w:rPr>
-          <w:rFonts w:ascii="Times New Roman" w:hAnsi="Times New Roman" w:cs="Times New Roman"/>
-          <w:sz w:val="24"/>
-          <w:szCs w:val="24"/>
-        </w:rPr>
-      </w:pPr>
-      <w:r>
-        <w:rPr>
-          <w:rFonts w:ascii="Times New Roman" w:hAnsi="Times New Roman" w:cs="Times New Roman"/>
-          <w:sz w:val="24"/>
-          <w:szCs w:val="24"/>
-        </w:rPr>
-        <w:t>{{</w:t>
-      </w:r>
-      <w:r>
-        <w:rPr>
-          <w:rFonts w:ascii="Times New Roman" w:hAnsi="Times New Roman" w:cs="Times New Roman"/>
-          <w:sz w:val="24"/>
-          <w:szCs w:val="24"/>
-        </w:rPr>
-        <w:t>defendant_line1</w:t>
-      </w:r>
-      <w:r>
-        <w:rPr>
-          <w:rFonts w:ascii="Times New Roman" w:hAnsi="Times New Roman" w:cs="Times New Roman"/>
-          <w:sz w:val="24"/>
-          <w:szCs w:val="24"/>
-        </w:rPr>
-        <w:t>}}</w:t>
-      </w:r>
-    </w:p>
-    <w:p>
-      <w:pPr>
-        <w:spacing w:after="0" w:line="240" w:lineRule="auto"/>
-        <w:rPr>
-          <w:rFonts w:ascii="Times New Roman" w:hAnsi="Times New Roman" w:cs="Times New Roman"/>
-          <w:sz w:val="24"/>
-          <w:szCs w:val="24"/>
-        </w:rPr>
-      </w:pPr>
-      <w:r>
-        <w:rPr>
-          <w:rFonts w:ascii="Times New Roman" w:hAnsi="Times New Roman" w:cs="Times New Roman"/>
-          <w:sz w:val="24"/>
-          <w:szCs w:val="24"/>
-        </w:rPr>
-        <w:t>{{</w:t>
-      </w:r>
-      <w:r>
-        <w:rPr>
-          <w:rFonts w:ascii="Times New Roman" w:hAnsi="Times New Roman" w:cs="Times New Roman"/>
-          <w:sz w:val="24"/>
-          <w:szCs w:val="24"/>
-        </w:rPr>
-        <w:t>defendant_line2</w:t>
-      </w:r>
-      <w:r>
-        <w:rPr>
-          <w:rFonts w:ascii="Times New Roman" w:hAnsi="Times New Roman" w:cs="Times New Roman"/>
-          <w:sz w:val="24"/>
-          <w:szCs w:val="24"/>
-        </w:rPr>
-        <w:t>}}</w:t>
+        <w:t>{{defendant_name}}</w:t>
+      </w:r>
+    </w:p>
+    <w:p>
+      <w:pPr>
+        <w:spacing w:after="0" w:line="240" w:lineRule="auto"/>
+        <w:rPr>
+          <w:rFonts w:ascii="Times New Roman" w:hAnsi="Times New Roman" w:cs="Times New Roman"/>
+          <w:sz w:val="24"/>
+          <w:szCs w:val="24"/>
+        </w:rPr>
+      </w:pPr>
+      <w:r>
+        <w:t>{{defendant_line1}}</w:t>
+      </w:r>
+    </w:p>
+    <w:p>
+      <w:pPr>
+        <w:spacing w:after="0" w:line="240" w:lineRule="auto"/>
+        <w:rPr>
+          <w:rFonts w:ascii="Times New Roman" w:hAnsi="Times New Roman" w:cs="Times New Roman"/>
+          <w:sz w:val="24"/>
+          <w:szCs w:val="24"/>
+        </w:rPr>
+      </w:pPr>
+      <w:r>
+        <w:t>{{defendant_line2}}</w:t>
       </w:r>
     </w:p>
     <w:p>
@@ -281,13 +189,88 @@
         </w:rPr>
       </w:pPr>
       <w:r>
+        <w:t>Regarding:</w:t>
+        <w:tab/>
+        <w:tab/>
+        <w:tab/>
+        <w:t xml:space="preserve">        {{client_id}} </w:t>
+      </w:r>
+    </w:p>
+    <w:p>
+      <w:pPr>
+        <w:spacing w:after="0" w:line="240" w:lineRule="auto"/>
+        <w:ind w:left="3600" w:hanging="3600"/>
+        <w:rPr>
+          <w:rFonts w:ascii="Times New Roman" w:hAnsi="Times New Roman" w:cs="Times New Roman"/>
+          <w:sz w:val="24"/>
+          <w:szCs w:val="24"/>
+        </w:rPr>
+      </w:pPr>
+      <w:r>
+        <w:t xml:space="preserve">Location of Incident:                      {{location}} </w:t>
+      </w:r>
+    </w:p>
+    <w:p>
+      <w:pPr>
+        <w:spacing w:after="0" w:line="240" w:lineRule="auto"/>
         <w:rPr>
           <w:rFonts w:ascii="Times New Roman" w:hAnsi="Times New Roman" w:cs="Times New Roman"/>
           <w:sz w:val="24"/>
           <w:szCs w:val="24"/>
           <w:u w:val="single"/>
         </w:rPr>
-        <w:t>Regarding</w:t>
+      </w:pPr>
+      <w:r>
+        <w:t xml:space="preserve">Date of Incident: </w:t>
+        <w:tab/>
+        <w:tab/>
+        <w:t xml:space="preserve">        {{doi}}</w:t>
+      </w:r>
+    </w:p>
+    <w:p>
+      <w:pPr>
+        <w:spacing w:after="0" w:line="240" w:lineRule="auto"/>
+        <w:rPr>
+          <w:rFonts w:ascii="Times New Roman" w:hAnsi="Times New Roman" w:cs="Times New Roman"/>
+          <w:sz w:val="24"/>
+          <w:szCs w:val="24"/>
+        </w:rPr>
+      </w:pPr>
+    </w:p>
+    <w:p>
+      <w:pPr>
+        <w:spacing w:after="0" w:line="240" w:lineRule="auto"/>
+        <w:rPr>
+          <w:rFonts w:ascii="Times New Roman" w:hAnsi="Times New Roman" w:cs="Times New Roman"/>
+          <w:sz w:val="24"/>
+          <w:szCs w:val="24"/>
+        </w:rPr>
+      </w:pPr>
+    </w:p>
+    <w:p>
+      <w:pPr>
+        <w:spacing w:after="0" w:line="240" w:lineRule="auto"/>
+        <w:rPr>
+          <w:rFonts w:ascii="Times New Roman" w:hAnsi="Times New Roman" w:cs="Times New Roman"/>
+          <w:sz w:val="24"/>
+          <w:szCs w:val="24"/>
+        </w:rPr>
+      </w:pPr>
+      <w:r>
+        <w:rPr>
+          <w:rFonts w:ascii="Times New Roman" w:hAnsi="Times New Roman" w:cs="Times New Roman"/>
+          <w:sz w:val="24"/>
+          <w:szCs w:val="24"/>
+        </w:rPr>
+        <w:t xml:space="preserve">To Whom It May </w:t>
+      </w:r>
+      <w:r>
+        <w:rPr>
+          <w:rFonts w:ascii="Times New Roman" w:hAnsi="Times New Roman" w:cs="Times New Roman"/>
+          <w:sz w:val="24"/>
+          <w:szCs w:val="24"/>
+        </w:rPr>
+        <w:t>Concern</w:t>
       </w:r>
       <w:r>
         <w:rPr>
@@ -297,311 +280,6 @@
         </w:rPr>
         <w:t>:</w:t>
       </w:r>
-      <w:r>
-        <w:rPr>
-          <w:rFonts w:ascii="Times New Roman" w:hAnsi="Times New Roman" w:cs="Times New Roman"/>
-          <w:sz w:val="24"/>
-          <w:szCs w:val="24"/>
-        </w:rPr>
-        <w:tab/>
-      </w:r>
-      <w:r>
-        <w:rPr>
-          <w:rFonts w:ascii="Times New Roman" w:hAnsi="Times New Roman" w:cs="Times New Roman"/>
-          <w:sz w:val="24"/>
-          <w:szCs w:val="24"/>
-        </w:rPr>
-        <w:tab/>
-      </w:r>
-      <w:r>
-        <w:rPr>
-          <w:rFonts w:ascii="Times New Roman" w:hAnsi="Times New Roman" w:cs="Times New Roman"/>
-          <w:sz w:val="24"/>
-          <w:szCs w:val="24"/>
-        </w:rPr>
-        <w:tab/>
-      </w:r>
-      <w:r>
-        <w:rPr>
-          <w:rFonts w:ascii="Times New Roman" w:hAnsi="Times New Roman" w:cs="Times New Roman"/>
-          <w:sz w:val="24"/>
-          <w:szCs w:val="24"/>
-        </w:rPr>
-        <w:t xml:space="preserve">     </w:t>
-      </w:r>
-      <w:proofErr w:type="gramStart"/>
-      <w:r>
-        <w:rPr>
-          <w:rFonts w:ascii="Times New Roman" w:hAnsi="Times New Roman" w:cs="Times New Roman"/>
-          <w:sz w:val="24"/>
-          <w:szCs w:val="24"/>
-        </w:rPr>
-        <w:t xml:space="preserve">   </w:t>
-      </w:r>
-      <w:r>
-        <w:rPr>
-          <w:rFonts w:ascii="Times New Roman" w:hAnsi="Times New Roman" w:cs="Times New Roman"/>
-          <w:sz w:val="24"/>
-          <w:szCs w:val="24"/>
-        </w:rPr>
-        <w:t>{</w:t>
-      </w:r>
-      <w:proofErr w:type="gramEnd"/>
-      <w:r>
-        <w:rPr>
-          <w:rFonts w:ascii="Times New Roman" w:hAnsi="Times New Roman" w:cs="Times New Roman"/>
-          <w:sz w:val="24"/>
-          <w:szCs w:val="24"/>
-        </w:rPr>
-        <w:t>{</w:t>
-      </w:r>
-      <w:proofErr w:type="spellStart"/>
-      <w:r>
-        <w:rPr>
-          <w:rFonts w:ascii="Times New Roman" w:hAnsi="Times New Roman" w:cs="Times New Roman"/>
-          <w:sz w:val="24"/>
-          <w:szCs w:val="24"/>
-        </w:rPr>
-        <w:t>client_id</w:t>
-      </w:r>
-      <w:proofErr w:type="spellEnd"/>
-      <w:r>
-        <w:rPr>
-          <w:rFonts w:ascii="Times New Roman" w:hAnsi="Times New Roman" w:cs="Times New Roman"/>
-          <w:sz w:val="24"/>
-          <w:szCs w:val="24"/>
-        </w:rPr>
-        <w:t>}}</w:t>
-      </w:r>
-      <w:r>
-        <w:rPr>
-          <w:rFonts w:ascii="Times New Roman" w:hAnsi="Times New Roman" w:cs="Times New Roman"/>
-          <w:sz w:val="24"/>
-          <w:szCs w:val="24"/>
-        </w:rPr>
-        <w:t xml:space="preserve"> </w:t>
-      </w:r>
-    </w:p>
-    <w:p>
-      <w:pPr>
-        <w:spacing w:after="0" w:line="240" w:lineRule="auto"/>
-        <w:ind w:left="3600" w:hanging="3600"/>
-        <w:rPr>
-          <w:rFonts w:ascii="Times New Roman" w:hAnsi="Times New Roman" w:cs="Times New Roman"/>
-          <w:sz w:val="24"/>
-          <w:szCs w:val="24"/>
-        </w:rPr>
-      </w:pPr>
-      <w:r>
-        <w:rPr>
-          <w:rFonts w:ascii="Times New Roman" w:hAnsi="Times New Roman" w:cs="Times New Roman"/>
-          <w:sz w:val="24"/>
-          <w:szCs w:val="24"/>
-          <w:u w:val="single"/>
-        </w:rPr>
-        <w:t>Location of Incident</w:t>
-      </w:r>
-      <w:r>
-        <w:rPr>
-          <w:rFonts w:ascii="Times New Roman" w:hAnsi="Times New Roman" w:cs="Times New Roman"/>
-          <w:sz w:val="24"/>
-          <w:szCs w:val="24"/>
-        </w:rPr>
-        <w:t xml:space="preserve">:                   </w:t>
-      </w:r>
-      <w:proofErr w:type="gramStart"/>
-      <w:r>
-        <w:rPr>
-          <w:rFonts w:ascii="Times New Roman" w:hAnsi="Times New Roman" w:cs="Times New Roman"/>
-          <w:sz w:val="24"/>
-          <w:szCs w:val="24"/>
-        </w:rPr>
-        <w:t xml:space="preserve">   </w:t>
-      </w:r>
-      <w:r>
-        <w:rPr>
-          <w:rFonts w:ascii="Times New Roman" w:hAnsi="Times New Roman" w:cs="Times New Roman"/>
-          <w:sz w:val="24"/>
-          <w:szCs w:val="24"/>
-        </w:rPr>
-        <w:t>{</w:t>
-      </w:r>
-      <w:proofErr w:type="gramEnd"/>
-      <w:r>
-        <w:rPr>
-          <w:rFonts w:ascii="Times New Roman" w:hAnsi="Times New Roman" w:cs="Times New Roman"/>
-          <w:sz w:val="24"/>
-          <w:szCs w:val="24"/>
-        </w:rPr>
-        <w:t>{</w:t>
-      </w:r>
-      <w:r>
-        <w:rPr>
-          <w:rFonts w:ascii="Times New Roman" w:hAnsi="Times New Roman" w:cs="Times New Roman"/>
-          <w:sz w:val="24"/>
-          <w:szCs w:val="24"/>
-        </w:rPr>
-        <w:t>location</w:t>
-      </w:r>
-      <w:r>
-        <w:rPr>
-          <w:rFonts w:ascii="Times New Roman" w:hAnsi="Times New Roman" w:cs="Times New Roman"/>
-          <w:sz w:val="24"/>
-          <w:szCs w:val="24"/>
-        </w:rPr>
-        <w:t>}}</w:t>
-      </w:r>
-      <w:r>
-        <w:rPr>
-          <w:rFonts w:ascii="Times New Roman" w:hAnsi="Times New Roman" w:cs="Times New Roman"/>
-          <w:sz w:val="24"/>
-          <w:szCs w:val="24"/>
-        </w:rPr>
-        <w:t xml:space="preserve"> </w:t>
-      </w:r>
-    </w:p>
-    <w:p>
-      <w:pPr>
-        <w:spacing w:after="0" w:line="240" w:lineRule="auto"/>
-        <w:rPr>
-          <w:rFonts w:ascii="Times New Roman" w:hAnsi="Times New Roman" w:cs="Times New Roman"/>
-          <w:sz w:val="24"/>
-          <w:szCs w:val="24"/>
-          <w:u w:val="single"/>
-        </w:rPr>
-      </w:pPr>
-      <w:r>
-        <w:rPr>
-          <w:rFonts w:ascii="Times New Roman" w:hAnsi="Times New Roman" w:cs="Times New Roman"/>
-          <w:sz w:val="24"/>
-          <w:szCs w:val="24"/>
-          <w:u w:val="single"/>
-        </w:rPr>
-        <w:t>Date of Incident:</w:t>
-      </w:r>
-      <w:r>
-        <w:rPr>
-          <w:rFonts w:ascii="Times New Roman" w:hAnsi="Times New Roman" w:cs="Times New Roman"/>
-          <w:sz w:val="24"/>
-          <w:szCs w:val="24"/>
-        </w:rPr>
-        <w:t xml:space="preserve"> </w:t>
-      </w:r>
-      <w:r>
-        <w:rPr>
-          <w:rFonts w:ascii="Times New Roman" w:hAnsi="Times New Roman" w:cs="Times New Roman"/>
-          <w:sz w:val="24"/>
-          <w:szCs w:val="24"/>
-        </w:rPr>
-        <w:tab/>
-      </w:r>
-      <w:r>
-        <w:rPr>
-          <w:rFonts w:ascii="Times New Roman" w:hAnsi="Times New Roman" w:cs="Times New Roman"/>
-          <w:sz w:val="24"/>
-          <w:szCs w:val="24"/>
-        </w:rPr>
-        <w:tab/>
-        <w:t xml:space="preserve">     </w:t>
-      </w:r>
-      <w:proofErr w:type="gramStart"/>
-      <w:r>
-        <w:rPr>
-          <w:rFonts w:ascii="Times New Roman" w:hAnsi="Times New Roman" w:cs="Times New Roman"/>
-          <w:sz w:val="24"/>
-          <w:szCs w:val="24"/>
-        </w:rPr>
-        <w:t xml:space="preserve">   </w:t>
-      </w:r>
-      <w:r>
-        <w:rPr>
-          <w:rFonts w:ascii="Times New Roman" w:hAnsi="Times New Roman" w:cs="Times New Roman"/>
-          <w:sz w:val="24"/>
-          <w:szCs w:val="24"/>
-        </w:rPr>
-        <w:t>{</w:t>
-      </w:r>
-      <w:proofErr w:type="gramEnd"/>
-      <w:r>
-        <w:rPr>
-          <w:rFonts w:ascii="Times New Roman" w:hAnsi="Times New Roman" w:cs="Times New Roman"/>
-          <w:sz w:val="24"/>
-          <w:szCs w:val="24"/>
-        </w:rPr>
-        <w:t>{</w:t>
-      </w:r>
-      <w:proofErr w:type="spellStart"/>
-      <w:r>
-        <w:rPr>
-          <w:rFonts w:ascii="Times New Roman" w:hAnsi="Times New Roman" w:cs="Times New Roman"/>
-          <w:sz w:val="24"/>
-          <w:szCs w:val="24"/>
-        </w:rPr>
-        <w:t>doi</w:t>
-      </w:r>
-      <w:proofErr w:type="spellEnd"/>
-      <w:r>
-        <w:rPr>
-          <w:rFonts w:ascii="Times New Roman" w:hAnsi="Times New Roman" w:cs="Times New Roman"/>
-          <w:sz w:val="24"/>
-          <w:szCs w:val="24"/>
-        </w:rPr>
-        <w:t>}}</w:t>
-      </w:r>
-    </w:p>
-    <w:p>
-      <w:pPr>
-        <w:spacing w:after="0" w:line="240" w:lineRule="auto"/>
-        <w:rPr>
-          <w:rFonts w:ascii="Times New Roman" w:hAnsi="Times New Roman" w:cs="Times New Roman"/>
-          <w:sz w:val="24"/>
-          <w:szCs w:val="24"/>
-        </w:rPr>
-      </w:pPr>
-    </w:p>
-    <w:p>
-      <w:pPr>
-        <w:spacing w:after="0" w:line="240" w:lineRule="auto"/>
-        <w:rPr>
-          <w:rFonts w:ascii="Times New Roman" w:hAnsi="Times New Roman" w:cs="Times New Roman"/>
-          <w:sz w:val="24"/>
-          <w:szCs w:val="24"/>
-        </w:rPr>
-      </w:pPr>
-    </w:p>
-    <w:p>
-      <w:pPr>
-        <w:spacing w:after="0" w:line="240" w:lineRule="auto"/>
-        <w:rPr>
-          <w:rFonts w:ascii="Times New Roman" w:hAnsi="Times New Roman" w:cs="Times New Roman"/>
-          <w:sz w:val="24"/>
-          <w:szCs w:val="24"/>
-        </w:rPr>
-      </w:pPr>
-      <w:r>
-        <w:rPr>
-          <w:rFonts w:ascii="Times New Roman" w:hAnsi="Times New Roman" w:cs="Times New Roman"/>
-          <w:sz w:val="24"/>
-          <w:szCs w:val="24"/>
-        </w:rPr>
-        <w:t xml:space="preserve">To Whom It May </w:t>
-      </w:r>
-      <w:r>
-        <w:rPr>
-          <w:rFonts w:ascii="Times New Roman" w:hAnsi="Times New Roman" w:cs="Times New Roman"/>
-          <w:sz w:val="24"/>
-          <w:szCs w:val="24"/>
-        </w:rPr>
-        <w:t>Concern</w:t>
-      </w:r>
-      <w:r>
-        <w:rPr>
-          <w:rFonts w:ascii="Times New Roman" w:hAnsi="Times New Roman" w:cs="Times New Roman"/>
-          <w:sz w:val="24"/>
-          <w:szCs w:val="24"/>
-        </w:rPr>
-        <w:t>:</w:t>
-      </w:r>
     </w:p>
     <w:p>
       <w:pPr>
@@ -623,196 +301,7 @@
         </w:rPr>
       </w:pPr>
       <w:r>
-        <w:rPr>
-          <w:rFonts w:ascii="Times New Roman" w:hAnsi="Times New Roman"/>
-          <w:sz w:val="24"/>
-          <w:szCs w:val="24"/>
-        </w:rPr>
-        <w:t xml:space="preserve">Our law firm Stinar Gould Grieco &amp; Hensley, PLLC represents </w:t>
-      </w:r>
-      <w:r>
-        <w:rPr>
-          <w:rFonts w:ascii="Times New Roman" w:hAnsi="Times New Roman"/>
-          <w:sz w:val="24"/>
-          <w:szCs w:val="24"/>
-        </w:rPr>
-        <w:t>{{</w:t>
-      </w:r>
-      <w:proofErr w:type="spellStart"/>
-      <w:r>
-        <w:rPr>
-          <w:rFonts w:ascii="Times New Roman" w:hAnsi="Times New Roman"/>
-          <w:sz w:val="24"/>
-          <w:szCs w:val="24"/>
-        </w:rPr>
-        <w:t>client_id</w:t>
-      </w:r>
-      <w:proofErr w:type="spellEnd"/>
-      <w:r>
-        <w:rPr>
-          <w:rFonts w:ascii="Times New Roman" w:hAnsi="Times New Roman"/>
-          <w:sz w:val="24"/>
-          <w:szCs w:val="24"/>
-        </w:rPr>
-        <w:t>}}</w:t>
-      </w:r>
-      <w:r>
-        <w:rPr>
-          <w:rFonts w:ascii="Times New Roman" w:hAnsi="Times New Roman"/>
-          <w:sz w:val="24"/>
-          <w:szCs w:val="24"/>
-        </w:rPr>
-        <w:t xml:space="preserve"> regarding a claim stemming from an incident on </w:t>
-      </w:r>
-      <w:r>
-        <w:rPr>
-          <w:rFonts w:ascii="Times New Roman" w:hAnsi="Times New Roman"/>
-          <w:sz w:val="24"/>
-          <w:szCs w:val="24"/>
-        </w:rPr>
-        <w:t>{{</w:t>
-      </w:r>
-      <w:proofErr w:type="spellStart"/>
-      <w:r>
-        <w:rPr>
-          <w:rFonts w:ascii="Times New Roman" w:hAnsi="Times New Roman"/>
-          <w:sz w:val="24"/>
-          <w:szCs w:val="24"/>
-        </w:rPr>
-        <w:t>doi</w:t>
-      </w:r>
-      <w:proofErr w:type="spellEnd"/>
-      <w:r>
-        <w:rPr>
-          <w:rFonts w:ascii="Times New Roman" w:hAnsi="Times New Roman"/>
-          <w:sz w:val="24"/>
-          <w:szCs w:val="24"/>
-        </w:rPr>
-        <w:t>}}</w:t>
-      </w:r>
-      <w:r>
-        <w:rPr>
-          <w:rFonts w:ascii="Times New Roman" w:hAnsi="Times New Roman"/>
-          <w:sz w:val="24"/>
-          <w:szCs w:val="24"/>
-        </w:rPr>
-        <w:t>,</w:t>
-      </w:r>
-      <w:r>
-        <w:rPr>
-          <w:rFonts w:ascii="Times New Roman" w:hAnsi="Times New Roman"/>
-          <w:sz w:val="24"/>
-          <w:szCs w:val="24"/>
-        </w:rPr>
-        <w:t xml:space="preserve"> that took place at </w:t>
-      </w:r>
-      <w:r>
-        <w:rPr>
-          <w:rFonts w:ascii="Times New Roman" w:hAnsi="Times New Roman"/>
-          <w:sz w:val="24"/>
-          <w:szCs w:val="24"/>
-        </w:rPr>
-        <w:t xml:space="preserve">the </w:t>
-      </w:r>
-      <w:r>
-        <w:rPr>
-          <w:rFonts w:ascii="Times New Roman" w:hAnsi="Times New Roman"/>
-          <w:sz w:val="24"/>
-          <w:szCs w:val="24"/>
-        </w:rPr>
-        <w:t>{{</w:t>
-      </w:r>
-      <w:r>
-        <w:rPr>
-          <w:rFonts w:ascii="Times New Roman" w:hAnsi="Times New Roman"/>
-          <w:sz w:val="24"/>
-          <w:szCs w:val="24"/>
-        </w:rPr>
-        <w:t>location</w:t>
-      </w:r>
-      <w:r>
-        <w:rPr>
-          <w:rFonts w:ascii="Times New Roman" w:hAnsi="Times New Roman"/>
-          <w:sz w:val="24"/>
-          <w:szCs w:val="24"/>
-        </w:rPr>
-        <w:t>}}</w:t>
-      </w:r>
-      <w:r>
-        <w:rPr>
-          <w:rFonts w:ascii="Times New Roman" w:hAnsi="Times New Roman"/>
-          <w:sz w:val="24"/>
-          <w:szCs w:val="24"/>
-        </w:rPr>
-        <w:t xml:space="preserve">. Upon information and </w:t>
-      </w:r>
-      <w:proofErr w:type="gramStart"/>
-      <w:r>
-        <w:rPr>
-          <w:rFonts w:ascii="Times New Roman" w:hAnsi="Times New Roman"/>
-          <w:sz w:val="24"/>
-          <w:szCs w:val="24"/>
-        </w:rPr>
-        <w:t xml:space="preserve">belief, </w:t>
-      </w:r>
-      <w:r>
-        <w:rPr>
-          <w:rFonts w:ascii="Times New Roman" w:hAnsi="Times New Roman"/>
-          <w:sz w:val="24"/>
-          <w:szCs w:val="24"/>
-        </w:rPr>
-        <w:t>{{</w:t>
-      </w:r>
-      <w:proofErr w:type="spellStart"/>
-      <w:proofErr w:type="gramEnd"/>
-      <w:r>
-        <w:rPr>
-          <w:rFonts w:ascii="Times New Roman" w:hAnsi="Times New Roman"/>
-          <w:sz w:val="24"/>
-          <w:szCs w:val="24"/>
-        </w:rPr>
-        <w:t>client_id</w:t>
-      </w:r>
-      <w:proofErr w:type="spellEnd"/>
-      <w:r>
-        <w:rPr>
-          <w:rFonts w:ascii="Times New Roman" w:hAnsi="Times New Roman"/>
-          <w:sz w:val="24"/>
-          <w:szCs w:val="24"/>
-        </w:rPr>
-        <w:t>}}</w:t>
-      </w:r>
-      <w:r>
-        <w:rPr>
-          <w:rFonts w:ascii="Times New Roman" w:hAnsi="Times New Roman"/>
-          <w:sz w:val="24"/>
-          <w:szCs w:val="24"/>
-        </w:rPr>
-        <w:t xml:space="preserve"> </w:t>
-      </w:r>
-      <w:r>
-        <w:rPr>
-          <w:rFonts w:ascii="Times New Roman" w:hAnsi="Times New Roman"/>
-          <w:sz w:val="24"/>
-          <w:szCs w:val="24"/>
-        </w:rPr>
-        <w:t>{{</w:t>
-      </w:r>
-      <w:r>
-        <w:rPr>
-          <w:rFonts w:ascii="Times New Roman" w:hAnsi="Times New Roman"/>
-          <w:sz w:val="24"/>
-          <w:szCs w:val="24"/>
-        </w:rPr>
-        <w:t>synopsis</w:t>
-      </w:r>
-      <w:r>
-        <w:rPr>
-          <w:rFonts w:ascii="Times New Roman" w:hAnsi="Times New Roman"/>
-          <w:sz w:val="24"/>
-          <w:szCs w:val="24"/>
-        </w:rPr>
-        <w:t>}}</w:t>
+        <w:t>Our law firm Stinar Gould Grieco &amp; Hensley, PLLC represents {{client_id}} regarding a claim stemming from an incident on {{doi}}, that took place at the {{location}}. Upon information and belief, {{client_id}} {{synopsis}}</w:t>
       </w:r>
     </w:p>
     <w:p>
@@ -826,71 +315,7 @@
         </w:rPr>
       </w:pPr>
       <w:r>
-        <w:rPr>
-          <w:rFonts w:ascii="Times New Roman" w:hAnsi="Times New Roman"/>
-          <w:sz w:val="24"/>
-          <w:szCs w:val="24"/>
-          <w:highlight w:val="yellow"/>
-        </w:rPr>
-        <w:t>Pursuant to the provisions of the Freedom of Information Act, 5 ILCS 140/1</w:t>
-      </w:r>
-      <w:r>
-        <w:rPr>
-          <w:rFonts w:ascii="Times New Roman" w:hAnsi="Times New Roman"/>
-          <w:sz w:val="24"/>
-          <w:szCs w:val="24"/>
-        </w:rPr>
-        <w:t xml:space="preserve">, I am requesting information related to the incident that resulted in </w:t>
-      </w:r>
-      <w:r>
-        <w:rPr>
-          <w:rFonts w:ascii="Times New Roman" w:hAnsi="Times New Roman"/>
-          <w:sz w:val="24"/>
-          <w:szCs w:val="24"/>
-        </w:rPr>
-        <w:t>{{</w:t>
-      </w:r>
-      <w:proofErr w:type="spellStart"/>
-      <w:r>
-        <w:rPr>
-          <w:rFonts w:ascii="Times New Roman" w:hAnsi="Times New Roman"/>
-          <w:sz w:val="24"/>
-          <w:szCs w:val="24"/>
-        </w:rPr>
-        <w:t>client_id</w:t>
-      </w:r>
-      <w:proofErr w:type="spellEnd"/>
-      <w:r>
-        <w:rPr>
-          <w:rFonts w:ascii="Times New Roman" w:hAnsi="Times New Roman"/>
-          <w:sz w:val="24"/>
-          <w:szCs w:val="24"/>
-        </w:rPr>
-        <w:t>}}</w:t>
-      </w:r>
-      <w:r>
-        <w:rPr>
-          <w:rFonts w:ascii="Times New Roman" w:hAnsi="Times New Roman"/>
-          <w:sz w:val="24"/>
-          <w:szCs w:val="24"/>
-        </w:rPr>
-        <w:t xml:space="preserve"> </w:t>
-      </w:r>
-      <w:r>
-        <w:rPr>
-          <w:rFonts w:ascii="Times New Roman" w:hAnsi="Times New Roman"/>
-          <w:sz w:val="24"/>
-          <w:szCs w:val="24"/>
-        </w:rPr>
-        <w:t>being</w:t>
-      </w:r>
-      <w:r>
-        <w:rPr>
-          <w:rFonts w:ascii="Times New Roman" w:hAnsi="Times New Roman"/>
-          <w:sz w:val="24"/>
-          <w:szCs w:val="24"/>
-        </w:rPr>
-        <w:t xml:space="preserve"> injured.</w:t>
+        <w:t>Pursuant to the provisions of the Freedom of Information Act, 5 ILCS 140/1, I am requesting information related to the incident that resulted in {{client_id}} being injured.</w:t>
       </w:r>
     </w:p>
     <w:p>
@@ -951,30 +376,7 @@
         </w:rPr>
       </w:pPr>
       <w:r>
-        <w:rPr>
-          <w:rFonts w:ascii="Times New Roman" w:hAnsi="Times New Roman"/>
-          <w:sz w:val="24"/>
-          <w:szCs w:val="24"/>
-        </w:rPr>
-        <w:t>{{</w:t>
-      </w:r>
-      <w:proofErr w:type="spellStart"/>
-      <w:r>
-        <w:rPr>
-          <w:rFonts w:ascii="Times New Roman" w:hAnsi="Times New Roman"/>
-          <w:sz w:val="24"/>
-          <w:szCs w:val="24"/>
-        </w:rPr>
-        <w:t>foia_request_bullet_points</w:t>
-      </w:r>
-      <w:proofErr w:type="spellEnd"/>
-      <w:r>
-        <w:rPr>
-          <w:rFonts w:ascii="Times New Roman" w:hAnsi="Times New Roman"/>
-          <w:sz w:val="24"/>
-          <w:szCs w:val="24"/>
-        </w:rPr>
-        <w:t>}}</w:t>
+        <w:t>{{foia_request_bullet_points}}</w:t>
       </w:r>
     </w:p>
     <w:p>

</xml_diff>

<commit_message>
📄 Format FOIA requests as newline-separated bullet points; fix prompt override issues
</commit_message>
<xml_diff>
--- a/templates/foia_template.docx
+++ b/templates/foia_template.docx
@@ -190,8 +190,14 @@
       </w:pPr>
       <w:r>
         <w:t>Regarding:</w:t>
+      </w:r>
+      <w:r>
         <w:tab/>
+      </w:r>
+      <w:r>
         <w:tab/>
+      </w:r>
+      <w:r>
         <w:tab/>
         <w:t xml:space="preserve">        {{client_id}} </w:t>
       </w:r>
@@ -222,7 +228,11 @@
       </w:pPr>
       <w:r>
         <w:t xml:space="preserve">Date of Incident: </w:t>
+      </w:r>
+      <w:r>
         <w:tab/>
+      </w:r>
+      <w:r>
         <w:tab/>
         <w:t xml:space="preserve">        {{doi}}</w:t>
       </w:r>
@@ -364,11 +374,6 @@
     </w:p>
     <w:p>
       <w:pPr>
-        <w:pStyle w:val="ListParagraph"/>
-        <w:numPr>
-          <w:ilvl w:val="1"/>
-          <w:numId w:val="1"/>
-        </w:numPr>
         <w:rPr>
           <w:rFonts w:ascii="Times New Roman" w:eastAsia="Times New Roman" w:hAnsi="Times New Roman" w:cs="Times New Roman"/>
           <w:sz w:val="24"/>

</xml_diff>

<commit_message>
Add state-specific FOIA citations and response times integration
</commit_message>
<xml_diff>
--- a/templates/foia_template.docx
+++ b/templates/foia_template.docx
@@ -325,7 +325,26 @@
         </w:rPr>
       </w:pPr>
       <w:r>
-        <w:t>Pursuant to the provisions of the Freedom of Information Act, 5 ILCS 140/1, I am requesting information related to the incident that resulted in {{client_id}} being injured.</w:t>
+        <w:t>{{</w:t>
+      </w:r>
+      <w:proofErr w:type="spellStart"/>
+      <w:r>
+        <w:t>state_</w:t>
+      </w:r>
+      <w:proofErr w:type="gramStart"/>
+      <w:r>
+        <w:t>citation</w:t>
+      </w:r>
+      <w:proofErr w:type="spellEnd"/>
+      <w:r>
+        <w:t>}}</w:t>
+      </w:r>
+      <w:r>
+        <w:t>,</w:t>
+      </w:r>
+      <w:proofErr w:type="gramEnd"/>
+      <w:r>
+        <w:t xml:space="preserve"> I am requesting information related to the incident that resulted in {{client_id}} being injured.</w:t>
       </w:r>
     </w:p>
     <w:p>
@@ -398,17 +417,52 @@
           <w:rFonts w:ascii="Times New Roman" w:hAnsi="Times New Roman" w:cs="Times New Roman"/>
           <w:sz w:val="24"/>
           <w:szCs w:val="24"/>
-          <w:highlight w:val="yellow"/>
-        </w:rPr>
-        <w:t>I look forward to receiving your written response within five working days, as required by the Act</w:t>
-      </w:r>
-      <w:r>
-        <w:rPr>
-          <w:rFonts w:ascii="Times New Roman" w:hAnsi="Times New Roman" w:cs="Times New Roman"/>
-          <w:sz w:val="24"/>
-          <w:szCs w:val="24"/>
-        </w:rPr>
-        <w:t>. Should you need further information, please do not hesitate to contact me directly. I can be reached via email at Mike@SGGHLaw.com or by phone at (312) 728-7444. Thank you for your prompt attention and cooperation.</w:t>
+        </w:rPr>
+        <w:t>{{</w:t>
+      </w:r>
+      <w:proofErr w:type="spellStart"/>
+      <w:r>
+        <w:rPr>
+          <w:rFonts w:ascii="Times New Roman" w:hAnsi="Times New Roman" w:cs="Times New Roman"/>
+          <w:sz w:val="24"/>
+          <w:szCs w:val="24"/>
+        </w:rPr>
+        <w:t>state_response_</w:t>
+      </w:r>
+      <w:proofErr w:type="gramStart"/>
+      <w:r>
+        <w:rPr>
+          <w:rFonts w:ascii="Times New Roman" w:hAnsi="Times New Roman" w:cs="Times New Roman"/>
+          <w:sz w:val="24"/>
+          <w:szCs w:val="24"/>
+        </w:rPr>
+        <w:t>time</w:t>
+      </w:r>
+      <w:proofErr w:type="spellEnd"/>
+      <w:r>
+        <w:rPr>
+          <w:rFonts w:ascii="Times New Roman" w:hAnsi="Times New Roman" w:cs="Times New Roman"/>
+          <w:sz w:val="24"/>
+          <w:szCs w:val="24"/>
+        </w:rPr>
+        <w:t>}}</w:t>
+      </w:r>
+      <w:r>
+        <w:rPr>
+          <w:rFonts w:ascii="Times New Roman" w:hAnsi="Times New Roman" w:cs="Times New Roman"/>
+          <w:sz w:val="24"/>
+          <w:szCs w:val="24"/>
+        </w:rPr>
+        <w:t>.</w:t>
+      </w:r>
+      <w:proofErr w:type="gramEnd"/>
+      <w:r>
+        <w:rPr>
+          <w:rFonts w:ascii="Times New Roman" w:hAnsi="Times New Roman" w:cs="Times New Roman"/>
+          <w:sz w:val="24"/>
+          <w:szCs w:val="24"/>
+        </w:rPr>
+        <w:t xml:space="preserve"> Should you need further information, please do not hesitate to contact me directly. I can be reached via email at Mike@SGGHLaw.com or by phone at (312) 728-7444. Thank you for your prompt attention and cooperation.</w:t>
       </w:r>
     </w:p>
     <w:p>

</xml_diff>

<commit_message>
Add state-specific FOIA citations and response times with template integration
</commit_message>
<xml_diff>
--- a/templates/foia_template.docx
+++ b/templates/foia_template.docx
@@ -17,6 +17,8 @@
           <w:rFonts w:ascii="Times New Roman" w:hAnsi="Times New Roman" w:cs="Times New Roman"/>
           <w:noProof/>
           <w:color w:val="000000"/>
+          <w:sz w:val="24"/>
+          <w:szCs w:val="24"/>
           <w:shd w:val="clear" w:color="auto" w:fill="FFFFFF"/>
         </w:rPr>
         <w:drawing>
@@ -90,6 +92,11 @@
         </w:rPr>
       </w:pPr>
       <w:r>
+        <w:rPr>
+          <w:rFonts w:ascii="Times New Roman" w:hAnsi="Times New Roman" w:cs="Times New Roman"/>
+          <w:sz w:val="24"/>
+          <w:szCs w:val="24"/>
+        </w:rPr>
         <w:t>{{date}}</w:t>
       </w:r>
     </w:p>
@@ -132,246 +139,441 @@
         <w:spacing w:after="0" w:line="240" w:lineRule="auto"/>
         <w:rPr>
           <w:rFonts w:ascii="Times New Roman" w:hAnsi="Times New Roman" w:cs="Times New Roman"/>
-          <w:b/>
-          <w:bCs/>
-          <w:sz w:val="24"/>
-          <w:szCs w:val="24"/>
-        </w:rPr>
-      </w:pPr>
-      <w:r>
-        <w:t>{{defendant_name}}</w:t>
-      </w:r>
-    </w:p>
-    <w:p>
-      <w:pPr>
-        <w:spacing w:after="0" w:line="240" w:lineRule="auto"/>
-        <w:rPr>
-          <w:rFonts w:ascii="Times New Roman" w:hAnsi="Times New Roman" w:cs="Times New Roman"/>
-          <w:sz w:val="24"/>
-          <w:szCs w:val="24"/>
-        </w:rPr>
-      </w:pPr>
-      <w:r>
-        <w:t>{{defendant_line1}}</w:t>
-      </w:r>
-    </w:p>
-    <w:p>
-      <w:pPr>
-        <w:spacing w:after="0" w:line="240" w:lineRule="auto"/>
-        <w:rPr>
-          <w:rFonts w:ascii="Times New Roman" w:hAnsi="Times New Roman" w:cs="Times New Roman"/>
-          <w:sz w:val="24"/>
-          <w:szCs w:val="24"/>
-        </w:rPr>
-      </w:pPr>
-      <w:r>
-        <w:t>{{defendant_line2}}</w:t>
-      </w:r>
-    </w:p>
-    <w:p>
-      <w:pPr>
-        <w:spacing w:after="0" w:line="240" w:lineRule="auto"/>
-        <w:rPr>
-          <w:rFonts w:ascii="Times New Roman" w:hAnsi="Times New Roman" w:cs="Times New Roman"/>
-          <w:sz w:val="24"/>
-          <w:szCs w:val="24"/>
-        </w:rPr>
-      </w:pPr>
-    </w:p>
-    <w:p>
-      <w:pPr>
-        <w:spacing w:after="0" w:line="240" w:lineRule="auto"/>
-        <w:rPr>
-          <w:rFonts w:ascii="Times New Roman" w:hAnsi="Times New Roman" w:cs="Times New Roman"/>
-          <w:sz w:val="24"/>
-          <w:szCs w:val="24"/>
-          <w:u w:val="single"/>
-        </w:rPr>
-      </w:pPr>
-      <w:r>
-        <w:t>Regarding:</w:t>
-      </w:r>
-      <w:r>
-        <w:tab/>
-      </w:r>
-      <w:r>
-        <w:tab/>
-      </w:r>
-      <w:r>
-        <w:tab/>
-        <w:t xml:space="preserve">        {{client_id}} </w:t>
-      </w:r>
-    </w:p>
-    <w:p>
-      <w:pPr>
-        <w:spacing w:after="0" w:line="240" w:lineRule="auto"/>
-        <w:ind w:left="3600" w:hanging="3600"/>
-        <w:rPr>
-          <w:rFonts w:ascii="Times New Roman" w:hAnsi="Times New Roman" w:cs="Times New Roman"/>
-          <w:sz w:val="24"/>
-          <w:szCs w:val="24"/>
-        </w:rPr>
-      </w:pPr>
-      <w:r>
-        <w:t xml:space="preserve">Location of Incident:                      {{location}} </w:t>
-      </w:r>
-    </w:p>
-    <w:p>
-      <w:pPr>
-        <w:spacing w:after="0" w:line="240" w:lineRule="auto"/>
-        <w:rPr>
-          <w:rFonts w:ascii="Times New Roman" w:hAnsi="Times New Roman" w:cs="Times New Roman"/>
-          <w:sz w:val="24"/>
-          <w:szCs w:val="24"/>
-          <w:u w:val="single"/>
-        </w:rPr>
-      </w:pPr>
-      <w:r>
-        <w:t xml:space="preserve">Date of Incident: </w:t>
-      </w:r>
-      <w:r>
-        <w:tab/>
-      </w:r>
-      <w:r>
-        <w:tab/>
-        <w:t xml:space="preserve">        {{doi}}</w:t>
-      </w:r>
-    </w:p>
-    <w:p>
-      <w:pPr>
-        <w:spacing w:after="0" w:line="240" w:lineRule="auto"/>
-        <w:rPr>
-          <w:rFonts w:ascii="Times New Roman" w:hAnsi="Times New Roman" w:cs="Times New Roman"/>
-          <w:sz w:val="24"/>
-          <w:szCs w:val="24"/>
-        </w:rPr>
-      </w:pPr>
-    </w:p>
-    <w:p>
-      <w:pPr>
-        <w:spacing w:after="0" w:line="240" w:lineRule="auto"/>
-        <w:rPr>
-          <w:rFonts w:ascii="Times New Roman" w:hAnsi="Times New Roman" w:cs="Times New Roman"/>
-          <w:sz w:val="24"/>
-          <w:szCs w:val="24"/>
-        </w:rPr>
-      </w:pPr>
-    </w:p>
-    <w:p>
-      <w:pPr>
-        <w:spacing w:after="0" w:line="240" w:lineRule="auto"/>
-        <w:rPr>
-          <w:rFonts w:ascii="Times New Roman" w:hAnsi="Times New Roman" w:cs="Times New Roman"/>
-          <w:sz w:val="24"/>
-          <w:szCs w:val="24"/>
-        </w:rPr>
-      </w:pPr>
-      <w:r>
-        <w:rPr>
-          <w:rFonts w:ascii="Times New Roman" w:hAnsi="Times New Roman" w:cs="Times New Roman"/>
-          <w:sz w:val="24"/>
-          <w:szCs w:val="24"/>
-        </w:rPr>
-        <w:t xml:space="preserve">To Whom It May </w:t>
-      </w:r>
-      <w:r>
-        <w:rPr>
-          <w:rFonts w:ascii="Times New Roman" w:hAnsi="Times New Roman" w:cs="Times New Roman"/>
-          <w:sz w:val="24"/>
-          <w:szCs w:val="24"/>
-        </w:rPr>
-        <w:t>Concern</w:t>
-      </w:r>
-      <w:r>
-        <w:rPr>
-          <w:rFonts w:ascii="Times New Roman" w:hAnsi="Times New Roman" w:cs="Times New Roman"/>
-          <w:sz w:val="24"/>
-          <w:szCs w:val="24"/>
-        </w:rPr>
-        <w:t>:</w:t>
-      </w:r>
-    </w:p>
-    <w:p>
-      <w:pPr>
-        <w:spacing w:after="0" w:line="240" w:lineRule="auto"/>
-        <w:rPr>
-          <w:rFonts w:ascii="Times New Roman" w:hAnsi="Times New Roman" w:cs="Times New Roman"/>
-          <w:sz w:val="24"/>
-          <w:szCs w:val="24"/>
-        </w:rPr>
-      </w:pPr>
-    </w:p>
-    <w:p>
-      <w:pPr>
-        <w:pStyle w:val="NormalWeb"/>
-        <w:rPr>
-          <w:rFonts w:ascii="Times New Roman" w:hAnsi="Times New Roman"/>
-          <w:sz w:val="24"/>
-          <w:szCs w:val="24"/>
-        </w:rPr>
-      </w:pPr>
-      <w:r>
-        <w:t>Our law firm Stinar Gould Grieco &amp; Hensley, PLLC represents {{client_id}} regarding a claim stemming from an incident on {{doi}}, that took place at the {{location}}. Upon information and belief, {{client_id}} {{synopsis}}</w:t>
-      </w:r>
-    </w:p>
-    <w:p>
-      <w:pPr>
-        <w:pStyle w:val="NormalWeb"/>
-        <w:spacing w:after="0"/>
-        <w:rPr>
-          <w:rFonts w:ascii="Times New Roman" w:hAnsi="Times New Roman"/>
-          <w:sz w:val="24"/>
-          <w:szCs w:val="24"/>
-        </w:rPr>
-      </w:pPr>
-      <w:r>
+          <w:sz w:val="24"/>
+          <w:szCs w:val="24"/>
+        </w:rPr>
+      </w:pPr>
+      <w:r>
+        <w:rPr>
+          <w:rFonts w:ascii="Times New Roman" w:hAnsi="Times New Roman" w:cs="Times New Roman"/>
+          <w:sz w:val="24"/>
+          <w:szCs w:val="24"/>
+        </w:rPr>
         <w:t>{{</w:t>
       </w:r>
       <w:proofErr w:type="spellStart"/>
       <w:r>
+        <w:rPr>
+          <w:rFonts w:ascii="Times New Roman" w:hAnsi="Times New Roman" w:cs="Times New Roman"/>
+          <w:sz w:val="24"/>
+          <w:szCs w:val="24"/>
+        </w:rPr>
+        <w:t>defendant_name</w:t>
+      </w:r>
+      <w:proofErr w:type="spellEnd"/>
+      <w:r>
+        <w:rPr>
+          <w:rFonts w:ascii="Times New Roman" w:hAnsi="Times New Roman" w:cs="Times New Roman"/>
+          <w:sz w:val="24"/>
+          <w:szCs w:val="24"/>
+        </w:rPr>
+        <w:t xml:space="preserve">}}  </w:t>
+      </w:r>
+    </w:p>
+    <w:p>
+      <w:pPr>
+        <w:spacing w:after="0" w:line="240" w:lineRule="auto"/>
+        <w:rPr>
+          <w:rFonts w:ascii="Times New Roman" w:hAnsi="Times New Roman" w:cs="Times New Roman"/>
+          <w:sz w:val="24"/>
+          <w:szCs w:val="24"/>
+        </w:rPr>
+      </w:pPr>
+      <w:r>
+        <w:rPr>
+          <w:rFonts w:ascii="Times New Roman" w:hAnsi="Times New Roman" w:cs="Times New Roman"/>
+          <w:sz w:val="24"/>
+          <w:szCs w:val="24"/>
+        </w:rPr>
+        <w:t xml:space="preserve">{{defendant_line1}}  </w:t>
+      </w:r>
+    </w:p>
+    <w:p>
+      <w:pPr>
+        <w:spacing w:after="0" w:line="240" w:lineRule="auto"/>
+        <w:rPr>
+          <w:rFonts w:ascii="Times New Roman" w:hAnsi="Times New Roman" w:cs="Times New Roman"/>
+          <w:sz w:val="24"/>
+          <w:szCs w:val="24"/>
+        </w:rPr>
+      </w:pPr>
+      <w:r>
+        <w:rPr>
+          <w:rFonts w:ascii="Times New Roman" w:hAnsi="Times New Roman" w:cs="Times New Roman"/>
+          <w:sz w:val="24"/>
+          <w:szCs w:val="24"/>
+        </w:rPr>
+        <w:t xml:space="preserve">{{defendant_line2}}  </w:t>
+      </w:r>
+    </w:p>
+    <w:p>
+      <w:pPr>
+        <w:spacing w:after="0" w:line="240" w:lineRule="auto"/>
+        <w:rPr>
+          <w:rFonts w:ascii="Times New Roman" w:hAnsi="Times New Roman" w:cs="Times New Roman"/>
+          <w:sz w:val="24"/>
+          <w:szCs w:val="24"/>
+        </w:rPr>
+      </w:pPr>
+    </w:p>
+    <w:p>
+      <w:pPr>
+        <w:spacing w:after="0" w:line="240" w:lineRule="auto"/>
+        <w:rPr>
+          <w:rFonts w:ascii="Times New Roman" w:hAnsi="Times New Roman" w:cs="Times New Roman"/>
+          <w:sz w:val="24"/>
+          <w:szCs w:val="24"/>
+        </w:rPr>
+      </w:pPr>
+      <w:r>
+        <w:rPr>
+          <w:rFonts w:ascii="Times New Roman" w:hAnsi="Times New Roman" w:cs="Times New Roman"/>
+          <w:sz w:val="24"/>
+          <w:szCs w:val="24"/>
+        </w:rPr>
+        <w:t xml:space="preserve">Regarding:            </w:t>
+      </w:r>
+      <w:proofErr w:type="gramStart"/>
+      <w:r>
+        <w:rPr>
+          <w:rFonts w:ascii="Times New Roman" w:hAnsi="Times New Roman" w:cs="Times New Roman"/>
+          <w:sz w:val="24"/>
+          <w:szCs w:val="24"/>
+        </w:rPr>
+        <w:t xml:space="preserve">   {</w:t>
+      </w:r>
+      <w:proofErr w:type="gramEnd"/>
+      <w:r>
+        <w:rPr>
+          <w:rFonts w:ascii="Times New Roman" w:hAnsi="Times New Roman" w:cs="Times New Roman"/>
+          <w:sz w:val="24"/>
+          <w:szCs w:val="24"/>
+        </w:rPr>
+        <w:t>{</w:t>
+      </w:r>
+      <w:proofErr w:type="spellStart"/>
+      <w:r>
+        <w:rPr>
+          <w:rFonts w:ascii="Times New Roman" w:hAnsi="Times New Roman" w:cs="Times New Roman"/>
+          <w:sz w:val="24"/>
+          <w:szCs w:val="24"/>
+        </w:rPr>
+        <w:t>client_id</w:t>
+      </w:r>
+      <w:proofErr w:type="spellEnd"/>
+      <w:r>
+        <w:rPr>
+          <w:rFonts w:ascii="Times New Roman" w:hAnsi="Times New Roman" w:cs="Times New Roman"/>
+          <w:sz w:val="24"/>
+          <w:szCs w:val="24"/>
+        </w:rPr>
+        <w:t xml:space="preserve">}}  </w:t>
+      </w:r>
+    </w:p>
+    <w:p>
+      <w:pPr>
+        <w:spacing w:after="0" w:line="240" w:lineRule="auto"/>
+        <w:rPr>
+          <w:rFonts w:ascii="Times New Roman" w:hAnsi="Times New Roman" w:cs="Times New Roman"/>
+          <w:sz w:val="24"/>
+          <w:szCs w:val="24"/>
+        </w:rPr>
+      </w:pPr>
+      <w:r>
+        <w:rPr>
+          <w:rFonts w:ascii="Times New Roman" w:hAnsi="Times New Roman" w:cs="Times New Roman"/>
+          <w:sz w:val="24"/>
+          <w:szCs w:val="24"/>
+        </w:rPr>
+        <w:t xml:space="preserve">Location of Incident: </w:t>
+      </w:r>
+      <w:proofErr w:type="gramStart"/>
+      <w:r>
+        <w:rPr>
+          <w:rFonts w:ascii="Times New Roman" w:hAnsi="Times New Roman" w:cs="Times New Roman"/>
+          <w:sz w:val="24"/>
+          <w:szCs w:val="24"/>
+        </w:rPr>
+        <w:t xml:space="preserve">   {</w:t>
+      </w:r>
+      <w:proofErr w:type="gramEnd"/>
+      <w:r>
+        <w:rPr>
+          <w:rFonts w:ascii="Times New Roman" w:hAnsi="Times New Roman" w:cs="Times New Roman"/>
+          <w:sz w:val="24"/>
+          <w:szCs w:val="24"/>
+        </w:rPr>
+        <w:t xml:space="preserve">{location}}  </w:t>
+      </w:r>
+    </w:p>
+    <w:p>
+      <w:pPr>
+        <w:spacing w:after="0" w:line="240" w:lineRule="auto"/>
+        <w:rPr>
+          <w:rFonts w:ascii="Times New Roman" w:hAnsi="Times New Roman" w:cs="Times New Roman"/>
+          <w:sz w:val="24"/>
+          <w:szCs w:val="24"/>
+        </w:rPr>
+      </w:pPr>
+      <w:r>
+        <w:rPr>
+          <w:rFonts w:ascii="Times New Roman" w:hAnsi="Times New Roman" w:cs="Times New Roman"/>
+          <w:sz w:val="24"/>
+          <w:szCs w:val="24"/>
+        </w:rPr>
+        <w:t xml:space="preserve">Date of Incident:     </w:t>
+      </w:r>
+      <w:proofErr w:type="gramStart"/>
+      <w:r>
+        <w:rPr>
+          <w:rFonts w:ascii="Times New Roman" w:hAnsi="Times New Roman" w:cs="Times New Roman"/>
+          <w:sz w:val="24"/>
+          <w:szCs w:val="24"/>
+        </w:rPr>
+        <w:t xml:space="preserve">   {</w:t>
+      </w:r>
+      <w:proofErr w:type="gramEnd"/>
+      <w:r>
+        <w:rPr>
+          <w:rFonts w:ascii="Times New Roman" w:hAnsi="Times New Roman" w:cs="Times New Roman"/>
+          <w:sz w:val="24"/>
+          <w:szCs w:val="24"/>
+        </w:rPr>
+        <w:t>{</w:t>
+      </w:r>
+      <w:proofErr w:type="spellStart"/>
+      <w:r>
+        <w:rPr>
+          <w:rFonts w:ascii="Times New Roman" w:hAnsi="Times New Roman" w:cs="Times New Roman"/>
+          <w:sz w:val="24"/>
+          <w:szCs w:val="24"/>
+        </w:rPr>
+        <w:t>doi</w:t>
+      </w:r>
+      <w:proofErr w:type="spellEnd"/>
+      <w:r>
+        <w:rPr>
+          <w:rFonts w:ascii="Times New Roman" w:hAnsi="Times New Roman" w:cs="Times New Roman"/>
+          <w:sz w:val="24"/>
+          <w:szCs w:val="24"/>
+        </w:rPr>
+        <w:t xml:space="preserve">}}  </w:t>
+      </w:r>
+    </w:p>
+    <w:p>
+      <w:pPr>
+        <w:spacing w:after="0" w:line="240" w:lineRule="auto"/>
+        <w:rPr>
+          <w:rFonts w:ascii="Times New Roman" w:hAnsi="Times New Roman" w:cs="Times New Roman"/>
+          <w:sz w:val="24"/>
+          <w:szCs w:val="24"/>
+        </w:rPr>
+      </w:pPr>
+    </w:p>
+    <w:p>
+      <w:pPr>
+        <w:spacing w:after="0" w:line="240" w:lineRule="auto"/>
+        <w:rPr>
+          <w:rFonts w:ascii="Times New Roman" w:hAnsi="Times New Roman" w:cs="Times New Roman"/>
+          <w:sz w:val="24"/>
+          <w:szCs w:val="24"/>
+        </w:rPr>
+      </w:pPr>
+      <w:r>
+        <w:rPr>
+          <w:rFonts w:ascii="Times New Roman" w:hAnsi="Times New Roman" w:cs="Times New Roman"/>
+          <w:sz w:val="24"/>
+          <w:szCs w:val="24"/>
+        </w:rPr>
+        <w:t>To Whom It May Concern:</w:t>
+      </w:r>
+    </w:p>
+    <w:p>
+      <w:pPr>
+        <w:spacing w:after="0" w:line="240" w:lineRule="auto"/>
+        <w:rPr>
+          <w:rFonts w:ascii="Times New Roman" w:hAnsi="Times New Roman" w:cs="Times New Roman"/>
+          <w:sz w:val="24"/>
+          <w:szCs w:val="24"/>
+        </w:rPr>
+      </w:pPr>
+    </w:p>
+    <w:p>
+      <w:pPr>
+        <w:spacing w:after="0" w:line="240" w:lineRule="auto"/>
+        <w:rPr>
+          <w:rFonts w:ascii="Times New Roman" w:hAnsi="Times New Roman" w:cs="Times New Roman"/>
+          <w:sz w:val="24"/>
+          <w:szCs w:val="24"/>
+        </w:rPr>
+      </w:pPr>
+      <w:r>
+        <w:rPr>
+          <w:rFonts w:ascii="Times New Roman" w:hAnsi="Times New Roman" w:cs="Times New Roman"/>
+          <w:sz w:val="24"/>
+          <w:szCs w:val="24"/>
+        </w:rPr>
+        <w:t>Our law firm Stinar Gould Grieco &amp; Hensley, PLLC represents {{</w:t>
+      </w:r>
+      <w:proofErr w:type="spellStart"/>
+      <w:r>
+        <w:rPr>
+          <w:rFonts w:ascii="Times New Roman" w:hAnsi="Times New Roman" w:cs="Times New Roman"/>
+          <w:sz w:val="24"/>
+          <w:szCs w:val="24"/>
+        </w:rPr>
+        <w:t>client_id</w:t>
+      </w:r>
+      <w:proofErr w:type="spellEnd"/>
+      <w:r>
+        <w:rPr>
+          <w:rFonts w:ascii="Times New Roman" w:hAnsi="Times New Roman" w:cs="Times New Roman"/>
+          <w:sz w:val="24"/>
+          <w:szCs w:val="24"/>
+        </w:rPr>
+        <w:t>}} regarding a claim stemming from an incident on {{</w:t>
+      </w:r>
+      <w:proofErr w:type="spellStart"/>
+      <w:r>
+        <w:rPr>
+          <w:rFonts w:ascii="Times New Roman" w:hAnsi="Times New Roman" w:cs="Times New Roman"/>
+          <w:sz w:val="24"/>
+          <w:szCs w:val="24"/>
+        </w:rPr>
+        <w:t>doi</w:t>
+      </w:r>
+      <w:proofErr w:type="spellEnd"/>
+      <w:r>
+        <w:rPr>
+          <w:rFonts w:ascii="Times New Roman" w:hAnsi="Times New Roman" w:cs="Times New Roman"/>
+          <w:sz w:val="24"/>
+          <w:szCs w:val="24"/>
+        </w:rPr>
+        <w:t xml:space="preserve">}}, that took place at the {{location}}. Upon information and </w:t>
+      </w:r>
+      <w:proofErr w:type="gramStart"/>
+      <w:r>
+        <w:rPr>
+          <w:rFonts w:ascii="Times New Roman" w:hAnsi="Times New Roman" w:cs="Times New Roman"/>
+          <w:sz w:val="24"/>
+          <w:szCs w:val="24"/>
+        </w:rPr>
+        <w:t>belief, {{</w:t>
+      </w:r>
+      <w:proofErr w:type="spellStart"/>
+      <w:proofErr w:type="gramEnd"/>
+      <w:r>
+        <w:rPr>
+          <w:rFonts w:ascii="Times New Roman" w:hAnsi="Times New Roman" w:cs="Times New Roman"/>
+          <w:sz w:val="24"/>
+          <w:szCs w:val="24"/>
+        </w:rPr>
+        <w:t>client_id</w:t>
+      </w:r>
+      <w:proofErr w:type="spellEnd"/>
+      <w:r>
+        <w:rPr>
+          <w:rFonts w:ascii="Times New Roman" w:hAnsi="Times New Roman" w:cs="Times New Roman"/>
+          <w:sz w:val="24"/>
+          <w:szCs w:val="24"/>
+        </w:rPr>
+        <w:t xml:space="preserve">}} {{synopsis}}  </w:t>
+      </w:r>
+    </w:p>
+    <w:p>
+      <w:pPr>
+        <w:spacing w:after="0" w:line="240" w:lineRule="auto"/>
+        <w:rPr>
+          <w:rFonts w:ascii="Times New Roman" w:hAnsi="Times New Roman" w:cs="Times New Roman"/>
+          <w:sz w:val="24"/>
+          <w:szCs w:val="24"/>
+        </w:rPr>
+      </w:pPr>
+      <w:r>
+        <w:rPr>
+          <w:rFonts w:ascii="Times New Roman" w:hAnsi="Times New Roman" w:cs="Times New Roman"/>
+          <w:sz w:val="24"/>
+          <w:szCs w:val="24"/>
+        </w:rPr>
+        <w:t>{{</w:t>
+      </w:r>
+      <w:proofErr w:type="spellStart"/>
+      <w:r>
+        <w:rPr>
+          <w:rFonts w:ascii="Times New Roman" w:hAnsi="Times New Roman" w:cs="Times New Roman"/>
+          <w:sz w:val="24"/>
+          <w:szCs w:val="24"/>
+        </w:rPr>
         <w:t>state_</w:t>
       </w:r>
       <w:proofErr w:type="gramStart"/>
       <w:r>
+        <w:rPr>
+          <w:rFonts w:ascii="Times New Roman" w:hAnsi="Times New Roman" w:cs="Times New Roman"/>
+          <w:sz w:val="24"/>
+          <w:szCs w:val="24"/>
+        </w:rPr>
         <w:t>citation</w:t>
       </w:r>
       <w:proofErr w:type="spellEnd"/>
       <w:r>
-        <w:t>}}</w:t>
-      </w:r>
-      <w:r>
-        <w:t>,</w:t>
+        <w:rPr>
+          <w:rFonts w:ascii="Times New Roman" w:hAnsi="Times New Roman" w:cs="Times New Roman"/>
+          <w:sz w:val="24"/>
+          <w:szCs w:val="24"/>
+        </w:rPr>
+        <w:t>}},</w:t>
       </w:r>
       <w:proofErr w:type="gramEnd"/>
       <w:r>
-        <w:t xml:space="preserve"> I am requesting information related to the incident that resulted in {{client_id}} being injured.</w:t>
-      </w:r>
-    </w:p>
-    <w:p>
-      <w:pPr>
-        <w:pStyle w:val="NormalWeb"/>
-        <w:spacing w:after="0"/>
-        <w:rPr>
-          <w:rFonts w:ascii="Times New Roman" w:hAnsi="Times New Roman"/>
-          <w:sz w:val="24"/>
-          <w:szCs w:val="24"/>
-          <w:lang w:val="en"/>
-        </w:rPr>
-      </w:pPr>
-    </w:p>
-    <w:p>
-      <w:pPr>
-        <w:pStyle w:val="NormalWeb"/>
-        <w:spacing w:after="0"/>
-        <w:rPr>
-          <w:rFonts w:ascii="Times New Roman" w:hAnsi="Times New Roman"/>
-          <w:sz w:val="24"/>
-          <w:szCs w:val="24"/>
-        </w:rPr>
-      </w:pPr>
-      <w:r>
-        <w:rPr>
-          <w:rFonts w:ascii="Times New Roman" w:hAnsi="Times New Roman"/>
+        <w:rPr>
+          <w:rFonts w:ascii="Times New Roman" w:hAnsi="Times New Roman" w:cs="Times New Roman"/>
+          <w:sz w:val="24"/>
+          <w:szCs w:val="24"/>
+        </w:rPr>
+        <w:t xml:space="preserve"> I am requesting information related to the incident that resulted in {{</w:t>
+      </w:r>
+      <w:proofErr w:type="spellStart"/>
+      <w:r>
+        <w:rPr>
+          <w:rFonts w:ascii="Times New Roman" w:hAnsi="Times New Roman" w:cs="Times New Roman"/>
+          <w:sz w:val="24"/>
+          <w:szCs w:val="24"/>
+        </w:rPr>
+        <w:t>client_id</w:t>
+      </w:r>
+      <w:proofErr w:type="spellEnd"/>
+      <w:r>
+        <w:rPr>
+          <w:rFonts w:ascii="Times New Roman" w:hAnsi="Times New Roman" w:cs="Times New Roman"/>
+          <w:sz w:val="24"/>
+          <w:szCs w:val="24"/>
+        </w:rPr>
+        <w:t>}} being injured.</w:t>
+      </w:r>
+    </w:p>
+    <w:p>
+      <w:pPr>
+        <w:spacing w:after="0" w:line="240" w:lineRule="auto"/>
+        <w:rPr>
+          <w:rFonts w:ascii="Times New Roman" w:hAnsi="Times New Roman" w:cs="Times New Roman"/>
+          <w:sz w:val="24"/>
+          <w:szCs w:val="24"/>
+        </w:rPr>
+      </w:pPr>
+    </w:p>
+    <w:p>
+      <w:pPr>
+        <w:spacing w:after="0" w:line="240" w:lineRule="auto"/>
+        <w:rPr>
+          <w:rFonts w:ascii="Times New Roman" w:hAnsi="Times New Roman" w:cs="Times New Roman"/>
+          <w:sz w:val="24"/>
+          <w:szCs w:val="24"/>
+        </w:rPr>
+      </w:pPr>
+      <w:r>
+        <w:rPr>
+          <w:rFonts w:ascii="Times New Roman" w:hAnsi="Times New Roman" w:cs="Times New Roman"/>
           <w:sz w:val="24"/>
           <w:szCs w:val="24"/>
         </w:rPr>
@@ -380,28 +582,141 @@
     </w:p>
     <w:p>
       <w:pPr>
-        <w:pStyle w:val="NormalWeb"/>
-        <w:spacing w:after="0"/>
-        <w:ind w:firstLine="720"/>
-        <w:rPr>
-          <w:rFonts w:ascii="Times New Roman" w:hAnsi="Times New Roman"/>
-          <w:sz w:val="24"/>
-          <w:szCs w:val="24"/>
-          <w:lang w:val="en"/>
-        </w:rPr>
-      </w:pPr>
-    </w:p>
-    <w:p>
-      <w:pPr>
-        <w:rPr>
-          <w:rFonts w:ascii="Times New Roman" w:eastAsia="Times New Roman" w:hAnsi="Times New Roman" w:cs="Times New Roman"/>
-          <w:sz w:val="24"/>
-          <w:szCs w:val="24"/>
-        </w:rPr>
-      </w:pPr>
-      <w:r>
-        <w:t>{{foia_request_bullet_points}}</w:t>
-      </w:r>
+        <w:spacing w:after="0" w:line="240" w:lineRule="auto"/>
+        <w:rPr>
+          <w:rFonts w:ascii="Times New Roman" w:hAnsi="Times New Roman" w:cs="Times New Roman"/>
+          <w:sz w:val="24"/>
+          <w:szCs w:val="24"/>
+        </w:rPr>
+      </w:pPr>
+    </w:p>
+    <w:p>
+      <w:pPr>
+        <w:spacing w:after="0" w:line="240" w:lineRule="auto"/>
+        <w:rPr>
+          <w:rFonts w:ascii="Times New Roman" w:hAnsi="Times New Roman" w:cs="Times New Roman"/>
+          <w:sz w:val="24"/>
+          <w:szCs w:val="24"/>
+        </w:rPr>
+      </w:pPr>
+      <w:r>
+        <w:rPr>
+          <w:rFonts w:ascii="Times New Roman" w:hAnsi="Times New Roman" w:cs="Times New Roman"/>
+          <w:sz w:val="24"/>
+          <w:szCs w:val="24"/>
+        </w:rPr>
+        <w:t xml:space="preserve">{% for bullet in </w:t>
+      </w:r>
+      <w:proofErr w:type="spellStart"/>
+      <w:r>
+        <w:rPr>
+          <w:rFonts w:ascii="Times New Roman" w:hAnsi="Times New Roman" w:cs="Times New Roman"/>
+          <w:sz w:val="24"/>
+          <w:szCs w:val="24"/>
+        </w:rPr>
+        <w:t>foia_request_bullet_</w:t>
+      </w:r>
+      <w:proofErr w:type="gramStart"/>
+      <w:r>
+        <w:rPr>
+          <w:rFonts w:ascii="Times New Roman" w:hAnsi="Times New Roman" w:cs="Times New Roman"/>
+          <w:sz w:val="24"/>
+          <w:szCs w:val="24"/>
+        </w:rPr>
+        <w:t>points</w:t>
+      </w:r>
+      <w:proofErr w:type="spellEnd"/>
+      <w:r>
+        <w:rPr>
+          <w:rFonts w:ascii="Times New Roman" w:hAnsi="Times New Roman" w:cs="Times New Roman"/>
+          <w:sz w:val="24"/>
+          <w:szCs w:val="24"/>
+        </w:rPr>
+        <w:t xml:space="preserve"> %}</w:t>
+      </w:r>
+      <w:proofErr w:type="gramEnd"/>
+    </w:p>
+    <w:p>
+      <w:pPr>
+        <w:spacing w:after="0" w:line="240" w:lineRule="auto"/>
+        <w:rPr>
+          <w:rFonts w:ascii="Times New Roman" w:hAnsi="Times New Roman" w:cs="Times New Roman"/>
+          <w:sz w:val="24"/>
+          <w:szCs w:val="24"/>
+        </w:rPr>
+      </w:pPr>
+      <w:r>
+        <w:rPr>
+          <w:rFonts w:ascii="Times New Roman" w:hAnsi="Times New Roman" w:cs="Times New Roman"/>
+          <w:sz w:val="24"/>
+          <w:szCs w:val="24"/>
+        </w:rPr>
+        <w:t xml:space="preserve">• </w:t>
+      </w:r>
+      <w:proofErr w:type="gramStart"/>
+      <w:r>
+        <w:rPr>
+          <w:rFonts w:ascii="Times New Roman" w:hAnsi="Times New Roman" w:cs="Times New Roman"/>
+          <w:sz w:val="24"/>
+          <w:szCs w:val="24"/>
+        </w:rPr>
+        <w:t>{{ bullet</w:t>
+      </w:r>
+      <w:proofErr w:type="gramEnd"/>
+      <w:r>
+        <w:rPr>
+          <w:rFonts w:ascii="Times New Roman" w:hAnsi="Times New Roman" w:cs="Times New Roman"/>
+          <w:sz w:val="24"/>
+          <w:szCs w:val="24"/>
+        </w:rPr>
+        <w:t xml:space="preserve"> }}</w:t>
+      </w:r>
+    </w:p>
+    <w:p>
+      <w:pPr>
+        <w:spacing w:after="0" w:line="240" w:lineRule="auto"/>
+        <w:rPr>
+          <w:rFonts w:ascii="Times New Roman" w:hAnsi="Times New Roman" w:cs="Times New Roman"/>
+          <w:sz w:val="24"/>
+          <w:szCs w:val="24"/>
+        </w:rPr>
+      </w:pPr>
+      <w:r>
+        <w:rPr>
+          <w:rFonts w:ascii="Times New Roman" w:hAnsi="Times New Roman" w:cs="Times New Roman"/>
+          <w:sz w:val="24"/>
+          <w:szCs w:val="24"/>
+        </w:rPr>
+        <w:t xml:space="preserve">{% </w:t>
+      </w:r>
+      <w:proofErr w:type="spellStart"/>
+      <w:r>
+        <w:rPr>
+          <w:rFonts w:ascii="Times New Roman" w:hAnsi="Times New Roman" w:cs="Times New Roman"/>
+          <w:sz w:val="24"/>
+          <w:szCs w:val="24"/>
+        </w:rPr>
+        <w:t>endfor</w:t>
+      </w:r>
+      <w:proofErr w:type="spellEnd"/>
+      <w:r>
+        <w:rPr>
+          <w:rFonts w:ascii="Times New Roman" w:hAnsi="Times New Roman" w:cs="Times New Roman"/>
+          <w:sz w:val="24"/>
+          <w:szCs w:val="24"/>
+        </w:rPr>
+        <w:t xml:space="preserve"> %}</w:t>
+      </w:r>
+    </w:p>
+    <w:p>
+      <w:pPr>
+        <w:spacing w:after="0" w:line="240" w:lineRule="auto"/>
+        <w:rPr>
+          <w:rFonts w:ascii="Times New Roman" w:hAnsi="Times New Roman" w:cs="Times New Roman"/>
+          <w:sz w:val="24"/>
+          <w:szCs w:val="24"/>
+        </w:rPr>
+      </w:pPr>
     </w:p>
     <w:p>
       <w:pPr>
@@ -445,15 +760,7 @@
           <w:sz w:val="24"/>
           <w:szCs w:val="24"/>
         </w:rPr>
-        <w:t>}}</w:t>
-      </w:r>
-      <w:r>
-        <w:rPr>
-          <w:rFonts w:ascii="Times New Roman" w:hAnsi="Times New Roman" w:cs="Times New Roman"/>
-          <w:sz w:val="24"/>
-          <w:szCs w:val="24"/>
-        </w:rPr>
-        <w:t>.</w:t>
+        <w:t>}}.</w:t>
       </w:r>
       <w:proofErr w:type="gramEnd"/>
       <w:r>
@@ -464,16 +771,6 @@
         </w:rPr>
         <w:t xml:space="preserve"> Should you need further information, please do not hesitate to contact me directly. I can be reached via email at Mike@SGGHLaw.com or by phone at (312) 728-7444. Thank you for your prompt attention and cooperation.</w:t>
       </w:r>
-    </w:p>
-    <w:p>
-      <w:pPr>
-        <w:spacing w:after="0" w:line="240" w:lineRule="auto"/>
-        <w:rPr>
-          <w:rFonts w:ascii="Times New Roman" w:hAnsi="Times New Roman" w:cs="Times New Roman"/>
-          <w:sz w:val="24"/>
-          <w:szCs w:val="24"/>
-        </w:rPr>
-      </w:pPr>
     </w:p>
     <w:p>
       <w:pPr>
@@ -529,21 +826,12 @@
             </w:pPr>
             <w:r>
               <w:rPr>
-                <w:rFonts w:ascii="Brush Script MT" w:hAnsi="Brush Script MT"/>
-                <w:sz w:val="40"/>
-                <w:szCs w:val="40"/>
-                <w:u w:val="single"/>
-              </w:rPr>
-              <w:t> </w:t>
-            </w:r>
-            <w:r>
-              <w:rPr>
                 <w:rFonts w:ascii="Times New Roman" w:hAnsi="Times New Roman" w:cs="Times New Roman"/>
                 <w:sz w:val="24"/>
                 <w:szCs w:val="24"/>
                 <w:u w:val="single"/>
               </w:rPr>
-              <w:t>/s/</w:t>
+              <w:t> /s/</w:t>
             </w:r>
             <w:r>
               <w:rPr>
@@ -728,6 +1016,16 @@
         </w:rPr>
         <w:t xml:space="preserve"> </w:t>
       </w:r>
+    </w:p>
+    <w:p>
+      <w:pPr>
+        <w:spacing w:after="0" w:line="240" w:lineRule="auto"/>
+        <w:rPr>
+          <w:rFonts w:ascii="Times New Roman" w:hAnsi="Times New Roman" w:cs="Times New Roman"/>
+          <w:sz w:val="24"/>
+          <w:szCs w:val="24"/>
+        </w:rPr>
+      </w:pPr>
     </w:p>
     <w:p>
       <w:pPr>

</xml_diff>

<commit_message>
Fix FOIA generator: use joined bullet points string for template replacement
</commit_message>
<xml_diff>
--- a/templates/foia_template.docx
+++ b/templates/foia_template.docx
@@ -605,107 +605,7 @@
           <w:sz w:val="24"/>
           <w:szCs w:val="24"/>
         </w:rPr>
-        <w:t xml:space="preserve">{% for bullet in </w:t>
-      </w:r>
-      <w:proofErr w:type="spellStart"/>
-      <w:r>
-        <w:rPr>
-          <w:rFonts w:ascii="Times New Roman" w:hAnsi="Times New Roman" w:cs="Times New Roman"/>
-          <w:sz w:val="24"/>
-          <w:szCs w:val="24"/>
-        </w:rPr>
-        <w:t>foia_request_bullet_</w:t>
-      </w:r>
-      <w:proofErr w:type="gramStart"/>
-      <w:r>
-        <w:rPr>
-          <w:rFonts w:ascii="Times New Roman" w:hAnsi="Times New Roman" w:cs="Times New Roman"/>
-          <w:sz w:val="24"/>
-          <w:szCs w:val="24"/>
-        </w:rPr>
-        <w:t>points</w:t>
-      </w:r>
-      <w:proofErr w:type="spellEnd"/>
-      <w:r>
-        <w:rPr>
-          <w:rFonts w:ascii="Times New Roman" w:hAnsi="Times New Roman" w:cs="Times New Roman"/>
-          <w:sz w:val="24"/>
-          <w:szCs w:val="24"/>
-        </w:rPr>
-        <w:t xml:space="preserve"> %}</w:t>
-      </w:r>
-      <w:proofErr w:type="gramEnd"/>
-    </w:p>
-    <w:p>
-      <w:pPr>
-        <w:spacing w:after="0" w:line="240" w:lineRule="auto"/>
-        <w:rPr>
-          <w:rFonts w:ascii="Times New Roman" w:hAnsi="Times New Roman" w:cs="Times New Roman"/>
-          <w:sz w:val="24"/>
-          <w:szCs w:val="24"/>
-        </w:rPr>
-      </w:pPr>
-      <w:r>
-        <w:rPr>
-          <w:rFonts w:ascii="Times New Roman" w:hAnsi="Times New Roman" w:cs="Times New Roman"/>
-          <w:sz w:val="24"/>
-          <w:szCs w:val="24"/>
-        </w:rPr>
-        <w:t xml:space="preserve">• </w:t>
-      </w:r>
-      <w:proofErr w:type="gramStart"/>
-      <w:r>
-        <w:rPr>
-          <w:rFonts w:ascii="Times New Roman" w:hAnsi="Times New Roman" w:cs="Times New Roman"/>
-          <w:sz w:val="24"/>
-          <w:szCs w:val="24"/>
-        </w:rPr>
-        <w:t>{{ bullet</w:t>
-      </w:r>
-      <w:proofErr w:type="gramEnd"/>
-      <w:r>
-        <w:rPr>
-          <w:rFonts w:ascii="Times New Roman" w:hAnsi="Times New Roman" w:cs="Times New Roman"/>
-          <w:sz w:val="24"/>
-          <w:szCs w:val="24"/>
-        </w:rPr>
-        <w:t xml:space="preserve"> }}</w:t>
-      </w:r>
-    </w:p>
-    <w:p>
-      <w:pPr>
-        <w:spacing w:after="0" w:line="240" w:lineRule="auto"/>
-        <w:rPr>
-          <w:rFonts w:ascii="Times New Roman" w:hAnsi="Times New Roman" w:cs="Times New Roman"/>
-          <w:sz w:val="24"/>
-          <w:szCs w:val="24"/>
-        </w:rPr>
-      </w:pPr>
-      <w:r>
-        <w:rPr>
-          <w:rFonts w:ascii="Times New Roman" w:hAnsi="Times New Roman" w:cs="Times New Roman"/>
-          <w:sz w:val="24"/>
-          <w:szCs w:val="24"/>
-        </w:rPr>
-        <w:t xml:space="preserve">{% </w:t>
-      </w:r>
-      <w:proofErr w:type="spellStart"/>
-      <w:r>
-        <w:rPr>
-          <w:rFonts w:ascii="Times New Roman" w:hAnsi="Times New Roman" w:cs="Times New Roman"/>
-          <w:sz w:val="24"/>
-          <w:szCs w:val="24"/>
-        </w:rPr>
-        <w:t>endfor</w:t>
-      </w:r>
-      <w:proofErr w:type="spellEnd"/>
-      <w:r>
-        <w:rPr>
-          <w:rFonts w:ascii="Times New Roman" w:hAnsi="Times New Roman" w:cs="Times New Roman"/>
-          <w:sz w:val="24"/>
-          <w:szCs w:val="24"/>
-        </w:rPr>
-        <w:t xml:space="preserve"> %}</w:t>
+        <w:t>{{foia_request_bullet_points}}</w:t>
       </w:r>
     </w:p>
     <w:p>

</xml_diff>

<commit_message>
🔍 Add debug logging for FOIA replacements and finalize template fix
</commit_message>
<xml_diff>
--- a/templates/foia_template.docx
+++ b/templates/foia_template.docx
@@ -504,16 +504,7 @@
           <w:sz w:val="24"/>
           <w:szCs w:val="24"/>
         </w:rPr>
-        <w:t>state_</w:t>
-      </w:r>
-      <w:proofErr w:type="gramStart"/>
-      <w:r>
-        <w:rPr>
-          <w:rFonts w:ascii="Times New Roman" w:hAnsi="Times New Roman" w:cs="Times New Roman"/>
-          <w:sz w:val="24"/>
-          <w:szCs w:val="24"/>
-        </w:rPr>
-        <w:t>citation</w:t>
+        <w:t>state_citation</w:t>
       </w:r>
       <w:proofErr w:type="spellEnd"/>
       <w:r>
@@ -522,16 +513,71 @@
           <w:sz w:val="24"/>
           <w:szCs w:val="24"/>
         </w:rPr>
-        <w:t>}},</w:t>
-      </w:r>
-      <w:proofErr w:type="gramEnd"/>
-      <w:r>
-        <w:rPr>
-          <w:rFonts w:ascii="Times New Roman" w:hAnsi="Times New Roman" w:cs="Times New Roman"/>
-          <w:sz w:val="24"/>
-          <w:szCs w:val="24"/>
-        </w:rPr>
-        <w:t xml:space="preserve"> I am requesting information related to the incident that resulted in {{</w:t>
+        <w:t xml:space="preserve">}}, I am requesting information related to the incident that resulted in </w:t>
+      </w:r>
+      <w:r>
+        <w:rPr>
+          <w:rFonts w:ascii="Times New Roman" w:hAnsi="Times New Roman" w:cs="Times New Roman"/>
+          <w:sz w:val="24"/>
+          <w:szCs w:val="24"/>
+        </w:rPr>
+        <w:t>the subject injuries.</w:t>
+      </w:r>
+    </w:p>
+    <w:p>
+      <w:pPr>
+        <w:spacing w:after="0" w:line="240" w:lineRule="auto"/>
+        <w:rPr>
+          <w:rFonts w:ascii="Times New Roman" w:hAnsi="Times New Roman" w:cs="Times New Roman"/>
+          <w:sz w:val="24"/>
+          <w:szCs w:val="24"/>
+        </w:rPr>
+      </w:pPr>
+    </w:p>
+    <w:p>
+      <w:pPr>
+        <w:spacing w:after="0" w:line="240" w:lineRule="auto"/>
+        <w:rPr>
+          <w:rFonts w:ascii="Times New Roman" w:hAnsi="Times New Roman" w:cs="Times New Roman"/>
+          <w:sz w:val="24"/>
+          <w:szCs w:val="24"/>
+        </w:rPr>
+      </w:pPr>
+      <w:r>
+        <w:rPr>
+          <w:rFonts w:ascii="Times New Roman" w:hAnsi="Times New Roman" w:cs="Times New Roman"/>
+          <w:sz w:val="24"/>
+          <w:szCs w:val="24"/>
+        </w:rPr>
+        <w:t>We are requesting, among other things:</w:t>
+      </w:r>
+    </w:p>
+    <w:p>
+      <w:pPr>
+        <w:spacing w:after="0" w:line="240" w:lineRule="auto"/>
+        <w:rPr>
+          <w:rFonts w:ascii="Times New Roman" w:hAnsi="Times New Roman" w:cs="Times New Roman"/>
+          <w:sz w:val="24"/>
+          <w:szCs w:val="24"/>
+        </w:rPr>
+      </w:pPr>
+    </w:p>
+    <w:p>
+      <w:pPr>
+        <w:spacing w:after="0" w:line="240" w:lineRule="auto"/>
+        <w:rPr>
+          <w:rFonts w:ascii="Times New Roman" w:hAnsi="Times New Roman" w:cs="Times New Roman"/>
+          <w:sz w:val="24"/>
+          <w:szCs w:val="24"/>
+        </w:rPr>
+      </w:pPr>
+      <w:r>
+        <w:rPr>
+          <w:rFonts w:ascii="Times New Roman" w:hAnsi="Times New Roman" w:cs="Times New Roman"/>
+          <w:sz w:val="24"/>
+          <w:szCs w:val="24"/>
+        </w:rPr>
+        <w:t>{{</w:t>
       </w:r>
       <w:proofErr w:type="spellStart"/>
       <w:r>
@@ -540,7 +586,7 @@
           <w:sz w:val="24"/>
           <w:szCs w:val="24"/>
         </w:rPr>
-        <w:t>client_id</w:t>
+        <w:t>foia_request_bullet_points</w:t>
       </w:r>
       <w:proofErr w:type="spellEnd"/>
       <w:r>
@@ -549,63 +595,7 @@
           <w:sz w:val="24"/>
           <w:szCs w:val="24"/>
         </w:rPr>
-        <w:t>}} being injured.</w:t>
-      </w:r>
-    </w:p>
-    <w:p>
-      <w:pPr>
-        <w:spacing w:after="0" w:line="240" w:lineRule="auto"/>
-        <w:rPr>
-          <w:rFonts w:ascii="Times New Roman" w:hAnsi="Times New Roman" w:cs="Times New Roman"/>
-          <w:sz w:val="24"/>
-          <w:szCs w:val="24"/>
-        </w:rPr>
-      </w:pPr>
-    </w:p>
-    <w:p>
-      <w:pPr>
-        <w:spacing w:after="0" w:line="240" w:lineRule="auto"/>
-        <w:rPr>
-          <w:rFonts w:ascii="Times New Roman" w:hAnsi="Times New Roman" w:cs="Times New Roman"/>
-          <w:sz w:val="24"/>
-          <w:szCs w:val="24"/>
-        </w:rPr>
-      </w:pPr>
-      <w:r>
-        <w:rPr>
-          <w:rFonts w:ascii="Times New Roman" w:hAnsi="Times New Roman" w:cs="Times New Roman"/>
-          <w:sz w:val="24"/>
-          <w:szCs w:val="24"/>
-        </w:rPr>
-        <w:t>We are requesting, among other things:</w:t>
-      </w:r>
-    </w:p>
-    <w:p>
-      <w:pPr>
-        <w:spacing w:after="0" w:line="240" w:lineRule="auto"/>
-        <w:rPr>
-          <w:rFonts w:ascii="Times New Roman" w:hAnsi="Times New Roman" w:cs="Times New Roman"/>
-          <w:sz w:val="24"/>
-          <w:szCs w:val="24"/>
-        </w:rPr>
-      </w:pPr>
-    </w:p>
-    <w:p>
-      <w:pPr>
-        <w:spacing w:after="0" w:line="240" w:lineRule="auto"/>
-        <w:rPr>
-          <w:rFonts w:ascii="Times New Roman" w:hAnsi="Times New Roman" w:cs="Times New Roman"/>
-          <w:sz w:val="24"/>
-          <w:szCs w:val="24"/>
-        </w:rPr>
-      </w:pPr>
-      <w:r>
-        <w:rPr>
-          <w:rFonts w:ascii="Times New Roman" w:hAnsi="Times New Roman" w:cs="Times New Roman"/>
-          <w:sz w:val="24"/>
-          <w:szCs w:val="24"/>
-        </w:rPr>
-        <w:t>{{foia_request_bullet_points}}</w:t>
+        <w:t>}}</w:t>
       </w:r>
     </w:p>
     <w:p>

</xml_diff>

<commit_message>
📝 Rewrite FOIA template for clean placeholder usage and XML safety
</commit_message>
<xml_diff>
--- a/templates/foia_template.docx
+++ b/templates/foia_template.docx
@@ -143,6 +143,16 @@
           <w:szCs w:val="24"/>
         </w:rPr>
       </w:pPr>
+    </w:p>
+    <w:p>
+      <w:pPr>
+        <w:spacing w:after="0" w:line="240" w:lineRule="auto"/>
+        <w:rPr>
+          <w:rFonts w:ascii="Times New Roman" w:hAnsi="Times New Roman" w:cs="Times New Roman"/>
+          <w:sz w:val="24"/>
+          <w:szCs w:val="24"/>
+        </w:rPr>
+      </w:pPr>
       <w:r>
         <w:rPr>
           <w:rFonts w:ascii="Times New Roman" w:hAnsi="Times New Roman" w:cs="Times New Roman"/>
@@ -223,24 +233,18 @@
           <w:rFonts w:ascii="Times New Roman" w:hAnsi="Times New Roman" w:cs="Times New Roman"/>
           <w:sz w:val="24"/>
           <w:szCs w:val="24"/>
-        </w:rPr>
-      </w:pPr>
-      <w:r>
-        <w:rPr>
-          <w:rFonts w:ascii="Times New Roman" w:hAnsi="Times New Roman" w:cs="Times New Roman"/>
-          <w:sz w:val="24"/>
-          <w:szCs w:val="24"/>
-        </w:rPr>
-        <w:t xml:space="preserve">Regarding:            </w:t>
-      </w:r>
+          <w:lang w:val="fr-FR"/>
+        </w:rPr>
+      </w:pPr>
       <w:proofErr w:type="gramStart"/>
       <w:r>
         <w:rPr>
           <w:rFonts w:ascii="Times New Roman" w:hAnsi="Times New Roman" w:cs="Times New Roman"/>
           <w:sz w:val="24"/>
           <w:szCs w:val="24"/>
-        </w:rPr>
-        <w:t xml:space="preserve">   {</w:t>
+          <w:lang w:val="fr-FR"/>
+        </w:rPr>
+        <w:t>Re:</w:t>
       </w:r>
       <w:proofErr w:type="gramEnd"/>
       <w:r>
@@ -248,8 +252,27 @@
           <w:rFonts w:ascii="Times New Roman" w:hAnsi="Times New Roman" w:cs="Times New Roman"/>
           <w:sz w:val="24"/>
           <w:szCs w:val="24"/>
-        </w:rPr>
-        <w:t>{</w:t>
+          <w:lang w:val="fr-FR"/>
+        </w:rPr>
+        <w:tab/>
+      </w:r>
+      <w:r>
+        <w:rPr>
+          <w:rFonts w:ascii="Times New Roman" w:hAnsi="Times New Roman" w:cs="Times New Roman"/>
+          <w:sz w:val="24"/>
+          <w:szCs w:val="24"/>
+          <w:lang w:val="fr-FR"/>
+        </w:rPr>
+        <w:tab/>
+      </w:r>
+      <w:r>
+        <w:rPr>
+          <w:rFonts w:ascii="Times New Roman" w:hAnsi="Times New Roman" w:cs="Times New Roman"/>
+          <w:sz w:val="24"/>
+          <w:szCs w:val="24"/>
+          <w:lang w:val="fr-FR"/>
+        </w:rPr>
+        <w:t>{{</w:t>
       </w:r>
       <w:proofErr w:type="spellStart"/>
       <w:r>
@@ -257,6 +280,7 @@
           <w:rFonts w:ascii="Times New Roman" w:hAnsi="Times New Roman" w:cs="Times New Roman"/>
           <w:sz w:val="24"/>
           <w:szCs w:val="24"/>
+          <w:lang w:val="fr-FR"/>
         </w:rPr>
         <w:t>client_id</w:t>
       </w:r>
@@ -266,6 +290,7 @@
           <w:rFonts w:ascii="Times New Roman" w:hAnsi="Times New Roman" w:cs="Times New Roman"/>
           <w:sz w:val="24"/>
           <w:szCs w:val="24"/>
+          <w:lang w:val="fr-FR"/>
         </w:rPr>
         <w:t xml:space="preserve">}}  </w:t>
       </w:r>
@@ -277,24 +302,18 @@
           <w:rFonts w:ascii="Times New Roman" w:hAnsi="Times New Roman" w:cs="Times New Roman"/>
           <w:sz w:val="24"/>
           <w:szCs w:val="24"/>
-        </w:rPr>
-      </w:pPr>
-      <w:r>
-        <w:rPr>
-          <w:rFonts w:ascii="Times New Roman" w:hAnsi="Times New Roman" w:cs="Times New Roman"/>
-          <w:sz w:val="24"/>
-          <w:szCs w:val="24"/>
-        </w:rPr>
-        <w:t xml:space="preserve">Location of Incident: </w:t>
-      </w:r>
+          <w:lang w:val="fr-FR"/>
+        </w:rPr>
+      </w:pPr>
       <w:proofErr w:type="gramStart"/>
       <w:r>
         <w:rPr>
           <w:rFonts w:ascii="Times New Roman" w:hAnsi="Times New Roman" w:cs="Times New Roman"/>
           <w:sz w:val="24"/>
           <w:szCs w:val="24"/>
-        </w:rPr>
-        <w:t xml:space="preserve">   {</w:t>
+          <w:lang w:val="fr-FR"/>
+        </w:rPr>
+        <w:t>Location:</w:t>
       </w:r>
       <w:proofErr w:type="gramEnd"/>
       <w:r>
@@ -302,26 +321,174 @@
           <w:rFonts w:ascii="Times New Roman" w:hAnsi="Times New Roman" w:cs="Times New Roman"/>
           <w:sz w:val="24"/>
           <w:szCs w:val="24"/>
-        </w:rPr>
-        <w:t xml:space="preserve">{location}}  </w:t>
-      </w:r>
-    </w:p>
-    <w:p>
-      <w:pPr>
-        <w:spacing w:after="0" w:line="240" w:lineRule="auto"/>
-        <w:rPr>
-          <w:rFonts w:ascii="Times New Roman" w:hAnsi="Times New Roman" w:cs="Times New Roman"/>
-          <w:sz w:val="24"/>
-          <w:szCs w:val="24"/>
-        </w:rPr>
-      </w:pPr>
-      <w:r>
-        <w:rPr>
-          <w:rFonts w:ascii="Times New Roman" w:hAnsi="Times New Roman" w:cs="Times New Roman"/>
-          <w:sz w:val="24"/>
-          <w:szCs w:val="24"/>
-        </w:rPr>
-        <w:t xml:space="preserve">Date of Incident:     </w:t>
+          <w:lang w:val="fr-FR"/>
+        </w:rPr>
+        <w:tab/>
+      </w:r>
+      <w:r>
+        <w:rPr>
+          <w:rFonts w:ascii="Times New Roman" w:hAnsi="Times New Roman" w:cs="Times New Roman"/>
+          <w:sz w:val="24"/>
+          <w:szCs w:val="24"/>
+          <w:lang w:val="fr-FR"/>
+        </w:rPr>
+        <w:t xml:space="preserve">{{location}}  </w:t>
+      </w:r>
+    </w:p>
+    <w:p>
+      <w:pPr>
+        <w:spacing w:after="0" w:line="240" w:lineRule="auto"/>
+        <w:rPr>
+          <w:rFonts w:ascii="Times New Roman" w:hAnsi="Times New Roman" w:cs="Times New Roman"/>
+          <w:sz w:val="24"/>
+          <w:szCs w:val="24"/>
+        </w:rPr>
+      </w:pPr>
+      <w:r>
+        <w:rPr>
+          <w:rFonts w:ascii="Times New Roman" w:hAnsi="Times New Roman" w:cs="Times New Roman"/>
+          <w:sz w:val="24"/>
+          <w:szCs w:val="24"/>
+        </w:rPr>
+        <w:t>Date of Incident: {{</w:t>
+      </w:r>
+      <w:proofErr w:type="spellStart"/>
+      <w:r>
+        <w:rPr>
+          <w:rFonts w:ascii="Times New Roman" w:hAnsi="Times New Roman" w:cs="Times New Roman"/>
+          <w:sz w:val="24"/>
+          <w:szCs w:val="24"/>
+        </w:rPr>
+        <w:t>doi</w:t>
+      </w:r>
+      <w:proofErr w:type="spellEnd"/>
+      <w:r>
+        <w:rPr>
+          <w:rFonts w:ascii="Times New Roman" w:hAnsi="Times New Roman" w:cs="Times New Roman"/>
+          <w:sz w:val="24"/>
+          <w:szCs w:val="24"/>
+        </w:rPr>
+        <w:t xml:space="preserve">}}  </w:t>
+      </w:r>
+    </w:p>
+    <w:p>
+      <w:pPr>
+        <w:spacing w:after="0" w:line="240" w:lineRule="auto"/>
+        <w:rPr>
+          <w:rFonts w:ascii="Times New Roman" w:hAnsi="Times New Roman" w:cs="Times New Roman"/>
+          <w:sz w:val="24"/>
+          <w:szCs w:val="24"/>
+        </w:rPr>
+      </w:pPr>
+    </w:p>
+    <w:p>
+      <w:pPr>
+        <w:spacing w:after="0" w:line="240" w:lineRule="auto"/>
+        <w:rPr>
+          <w:rFonts w:ascii="Times New Roman" w:hAnsi="Times New Roman" w:cs="Times New Roman"/>
+          <w:sz w:val="24"/>
+          <w:szCs w:val="24"/>
+        </w:rPr>
+      </w:pPr>
+      <w:r>
+        <w:rPr>
+          <w:rFonts w:ascii="Times New Roman" w:hAnsi="Times New Roman" w:cs="Times New Roman"/>
+          <w:sz w:val="24"/>
+          <w:szCs w:val="24"/>
+        </w:rPr>
+        <w:t>To Whom It May Concern:</w:t>
+      </w:r>
+    </w:p>
+    <w:p>
+      <w:pPr>
+        <w:spacing w:after="0" w:line="240" w:lineRule="auto"/>
+        <w:rPr>
+          <w:rFonts w:ascii="Times New Roman" w:hAnsi="Times New Roman" w:cs="Times New Roman"/>
+          <w:sz w:val="24"/>
+          <w:szCs w:val="24"/>
+        </w:rPr>
+      </w:pPr>
+    </w:p>
+    <w:p>
+      <w:pPr>
+        <w:spacing w:after="0" w:line="240" w:lineRule="auto"/>
+        <w:rPr>
+          <w:rFonts w:ascii="Times New Roman" w:hAnsi="Times New Roman" w:cs="Times New Roman"/>
+          <w:sz w:val="24"/>
+          <w:szCs w:val="24"/>
+        </w:rPr>
+      </w:pPr>
+      <w:r>
+        <w:rPr>
+          <w:rFonts w:ascii="Times New Roman" w:hAnsi="Times New Roman" w:cs="Times New Roman"/>
+          <w:sz w:val="24"/>
+          <w:szCs w:val="24"/>
+        </w:rPr>
+        <w:t>Our law firm, Stinar Gould Grieco &amp; Hensley, PLLC, represents {{</w:t>
+      </w:r>
+      <w:proofErr w:type="spellStart"/>
+      <w:r>
+        <w:rPr>
+          <w:rFonts w:ascii="Times New Roman" w:hAnsi="Times New Roman" w:cs="Times New Roman"/>
+          <w:sz w:val="24"/>
+          <w:szCs w:val="24"/>
+        </w:rPr>
+        <w:t>client_id</w:t>
+      </w:r>
+      <w:proofErr w:type="spellEnd"/>
+      <w:r>
+        <w:rPr>
+          <w:rFonts w:ascii="Times New Roman" w:hAnsi="Times New Roman" w:cs="Times New Roman"/>
+          <w:sz w:val="24"/>
+          <w:szCs w:val="24"/>
+        </w:rPr>
+        <w:t>}} in connection with a claim arising from an incident that occurred on {{</w:t>
+      </w:r>
+      <w:proofErr w:type="spellStart"/>
+      <w:r>
+        <w:rPr>
+          <w:rFonts w:ascii="Times New Roman" w:hAnsi="Times New Roman" w:cs="Times New Roman"/>
+          <w:sz w:val="24"/>
+          <w:szCs w:val="24"/>
+        </w:rPr>
+        <w:t>doi</w:t>
+      </w:r>
+      <w:proofErr w:type="spellEnd"/>
+      <w:r>
+        <w:rPr>
+          <w:rFonts w:ascii="Times New Roman" w:hAnsi="Times New Roman" w:cs="Times New Roman"/>
+          <w:sz w:val="24"/>
+          <w:szCs w:val="24"/>
+        </w:rPr>
+        <w:t xml:space="preserve">}} at the {{location}}. </w:t>
+      </w:r>
+    </w:p>
+    <w:p>
+      <w:pPr>
+        <w:spacing w:after="0" w:line="240" w:lineRule="auto"/>
+        <w:rPr>
+          <w:rFonts w:ascii="Times New Roman" w:hAnsi="Times New Roman" w:cs="Times New Roman"/>
+          <w:sz w:val="24"/>
+          <w:szCs w:val="24"/>
+        </w:rPr>
+      </w:pPr>
+    </w:p>
+    <w:p>
+      <w:pPr>
+        <w:spacing w:after="0" w:line="240" w:lineRule="auto"/>
+        <w:rPr>
+          <w:rFonts w:ascii="Times New Roman" w:hAnsi="Times New Roman" w:cs="Times New Roman"/>
+          <w:sz w:val="24"/>
+          <w:szCs w:val="24"/>
+        </w:rPr>
+      </w:pPr>
+      <w:r>
+        <w:rPr>
+          <w:rFonts w:ascii="Times New Roman" w:hAnsi="Times New Roman" w:cs="Times New Roman"/>
+          <w:sz w:val="24"/>
+          <w:szCs w:val="24"/>
+        </w:rPr>
+        <w:t xml:space="preserve">Upon information and belief, the incident resulted in the </w:t>
       </w:r>
       <w:proofErr w:type="gramStart"/>
       <w:r>
@@ -330,7 +497,7 @@
           <w:sz w:val="24"/>
           <w:szCs w:val="24"/>
         </w:rPr>
-        <w:t xml:space="preserve">   {</w:t>
+        <w:t>following: {{</w:t>
       </w:r>
       <w:proofErr w:type="gramEnd"/>
       <w:r>
@@ -339,7 +506,35 @@
           <w:sz w:val="24"/>
           <w:szCs w:val="24"/>
         </w:rPr>
-        <w:t>{</w:t>
+        <w:t>synopsis}}</w:t>
+      </w:r>
+    </w:p>
+    <w:p>
+      <w:pPr>
+        <w:spacing w:after="0" w:line="240" w:lineRule="auto"/>
+        <w:rPr>
+          <w:rFonts w:ascii="Times New Roman" w:hAnsi="Times New Roman" w:cs="Times New Roman"/>
+          <w:sz w:val="24"/>
+          <w:szCs w:val="24"/>
+        </w:rPr>
+      </w:pPr>
+    </w:p>
+    <w:p>
+      <w:pPr>
+        <w:spacing w:after="0" w:line="240" w:lineRule="auto"/>
+        <w:rPr>
+          <w:rFonts w:ascii="Times New Roman" w:hAnsi="Times New Roman" w:cs="Times New Roman"/>
+          <w:sz w:val="24"/>
+          <w:szCs w:val="24"/>
+        </w:rPr>
+      </w:pPr>
+      <w:r>
+        <w:rPr>
+          <w:rFonts w:ascii="Times New Roman" w:hAnsi="Times New Roman" w:cs="Times New Roman"/>
+          <w:sz w:val="24"/>
+          <w:szCs w:val="24"/>
+        </w:rPr>
+        <w:t>{{</w:t>
       </w:r>
       <w:proofErr w:type="spellStart"/>
       <w:r>
@@ -348,7 +543,7 @@
           <w:sz w:val="24"/>
           <w:szCs w:val="24"/>
         </w:rPr>
-        <w:t>doi</w:t>
+        <w:t>state_citation</w:t>
       </w:r>
       <w:proofErr w:type="spellEnd"/>
       <w:r>
@@ -357,63 +552,63 @@
           <w:sz w:val="24"/>
           <w:szCs w:val="24"/>
         </w:rPr>
-        <w:t xml:space="preserve">}}  </w:t>
-      </w:r>
-    </w:p>
-    <w:p>
-      <w:pPr>
-        <w:spacing w:after="0" w:line="240" w:lineRule="auto"/>
-        <w:rPr>
-          <w:rFonts w:ascii="Times New Roman" w:hAnsi="Times New Roman" w:cs="Times New Roman"/>
-          <w:sz w:val="24"/>
-          <w:szCs w:val="24"/>
-        </w:rPr>
-      </w:pPr>
-    </w:p>
-    <w:p>
-      <w:pPr>
-        <w:spacing w:after="0" w:line="240" w:lineRule="auto"/>
-        <w:rPr>
-          <w:rFonts w:ascii="Times New Roman" w:hAnsi="Times New Roman" w:cs="Times New Roman"/>
-          <w:sz w:val="24"/>
-          <w:szCs w:val="24"/>
-        </w:rPr>
-      </w:pPr>
-      <w:r>
-        <w:rPr>
-          <w:rFonts w:ascii="Times New Roman" w:hAnsi="Times New Roman" w:cs="Times New Roman"/>
-          <w:sz w:val="24"/>
-          <w:szCs w:val="24"/>
-        </w:rPr>
-        <w:t>To Whom It May Concern:</w:t>
-      </w:r>
-    </w:p>
-    <w:p>
-      <w:pPr>
-        <w:spacing w:after="0" w:line="240" w:lineRule="auto"/>
-        <w:rPr>
-          <w:rFonts w:ascii="Times New Roman" w:hAnsi="Times New Roman" w:cs="Times New Roman"/>
-          <w:sz w:val="24"/>
-          <w:szCs w:val="24"/>
-        </w:rPr>
-      </w:pPr>
-    </w:p>
-    <w:p>
-      <w:pPr>
-        <w:spacing w:after="0" w:line="240" w:lineRule="auto"/>
-        <w:rPr>
-          <w:rFonts w:ascii="Times New Roman" w:hAnsi="Times New Roman" w:cs="Times New Roman"/>
-          <w:sz w:val="24"/>
-          <w:szCs w:val="24"/>
-        </w:rPr>
-      </w:pPr>
-      <w:r>
-        <w:rPr>
-          <w:rFonts w:ascii="Times New Roman" w:hAnsi="Times New Roman" w:cs="Times New Roman"/>
-          <w:sz w:val="24"/>
-          <w:szCs w:val="24"/>
-        </w:rPr>
-        <w:t>Our law firm Stinar Gould Grieco &amp; Hensley, PLLC represents {{</w:t>
+        <w:t>}} We are formally requesting documents and information related to the incident and the resulting harm.</w:t>
+      </w:r>
+    </w:p>
+    <w:p>
+      <w:pPr>
+        <w:spacing w:after="0" w:line="240" w:lineRule="auto"/>
+        <w:rPr>
+          <w:rFonts w:ascii="Times New Roman" w:hAnsi="Times New Roman" w:cs="Times New Roman"/>
+          <w:sz w:val="24"/>
+          <w:szCs w:val="24"/>
+        </w:rPr>
+      </w:pPr>
+    </w:p>
+    <w:p>
+      <w:pPr>
+        <w:spacing w:after="0" w:line="240" w:lineRule="auto"/>
+        <w:rPr>
+          <w:rFonts w:ascii="Times New Roman" w:hAnsi="Times New Roman" w:cs="Times New Roman"/>
+          <w:sz w:val="24"/>
+          <w:szCs w:val="24"/>
+        </w:rPr>
+      </w:pPr>
+      <w:r>
+        <w:rPr>
+          <w:rFonts w:ascii="Times New Roman" w:hAnsi="Times New Roman" w:cs="Times New Roman"/>
+          <w:sz w:val="24"/>
+          <w:szCs w:val="24"/>
+        </w:rPr>
+        <w:t>Specifically, we are requesting the following records:</w:t>
+      </w:r>
+    </w:p>
+    <w:p>
+      <w:pPr>
+        <w:spacing w:after="0" w:line="240" w:lineRule="auto"/>
+        <w:rPr>
+          <w:rFonts w:ascii="Times New Roman" w:hAnsi="Times New Roman" w:cs="Times New Roman"/>
+          <w:sz w:val="24"/>
+          <w:szCs w:val="24"/>
+        </w:rPr>
+      </w:pPr>
+    </w:p>
+    <w:p>
+      <w:pPr>
+        <w:spacing w:after="0" w:line="240" w:lineRule="auto"/>
+        <w:rPr>
+          <w:rFonts w:ascii="Times New Roman" w:hAnsi="Times New Roman" w:cs="Times New Roman"/>
+          <w:sz w:val="24"/>
+          <w:szCs w:val="24"/>
+        </w:rPr>
+      </w:pPr>
+      <w:r>
+        <w:rPr>
+          <w:rFonts w:ascii="Times New Roman" w:hAnsi="Times New Roman" w:cs="Times New Roman"/>
+          <w:sz w:val="24"/>
+          <w:szCs w:val="24"/>
+        </w:rPr>
+        <w:t>{{</w:t>
       </w:r>
       <w:proofErr w:type="spellStart"/>
       <w:r>
@@ -422,7 +617,7 @@
           <w:sz w:val="24"/>
           <w:szCs w:val="24"/>
         </w:rPr>
-        <w:t>client_id</w:t>
+        <w:t>foia_request_bullet_points</w:t>
       </w:r>
       <w:proofErr w:type="spellEnd"/>
       <w:r>
@@ -431,7 +626,35 @@
           <w:sz w:val="24"/>
           <w:szCs w:val="24"/>
         </w:rPr>
-        <w:t>}} regarding a claim stemming from an incident on {{</w:t>
+        <w:t>}}</w:t>
+      </w:r>
+    </w:p>
+    <w:p>
+      <w:pPr>
+        <w:spacing w:after="0" w:line="240" w:lineRule="auto"/>
+        <w:rPr>
+          <w:rFonts w:ascii="Times New Roman" w:hAnsi="Times New Roman" w:cs="Times New Roman"/>
+          <w:sz w:val="24"/>
+          <w:szCs w:val="24"/>
+        </w:rPr>
+      </w:pPr>
+    </w:p>
+    <w:p>
+      <w:pPr>
+        <w:spacing w:after="0" w:line="240" w:lineRule="auto"/>
+        <w:rPr>
+          <w:rFonts w:ascii="Times New Roman" w:hAnsi="Times New Roman" w:cs="Times New Roman"/>
+          <w:sz w:val="24"/>
+          <w:szCs w:val="24"/>
+        </w:rPr>
+      </w:pPr>
+      <w:r>
+        <w:rPr>
+          <w:rFonts w:ascii="Times New Roman" w:hAnsi="Times New Roman" w:cs="Times New Roman"/>
+          <w:sz w:val="24"/>
+          <w:szCs w:val="24"/>
+        </w:rPr>
+        <w:t>{{</w:t>
       </w:r>
       <w:proofErr w:type="spellStart"/>
       <w:r>
@@ -440,7 +663,7 @@
           <w:sz w:val="24"/>
           <w:szCs w:val="24"/>
         </w:rPr>
-        <w:t>doi</w:t>
+        <w:t>state_response_time</w:t>
       </w:r>
       <w:proofErr w:type="spellEnd"/>
       <w:r>
@@ -449,218 +672,18 @@
           <w:sz w:val="24"/>
           <w:szCs w:val="24"/>
         </w:rPr>
-        <w:t xml:space="preserve">}}, that took place at the {{location}}. Upon information and </w:t>
-      </w:r>
-      <w:proofErr w:type="gramStart"/>
-      <w:r>
-        <w:rPr>
-          <w:rFonts w:ascii="Times New Roman" w:hAnsi="Times New Roman" w:cs="Times New Roman"/>
-          <w:sz w:val="24"/>
-          <w:szCs w:val="24"/>
-        </w:rPr>
-        <w:t>belief, {{</w:t>
-      </w:r>
-      <w:proofErr w:type="spellStart"/>
-      <w:proofErr w:type="gramEnd"/>
-      <w:r>
-        <w:rPr>
-          <w:rFonts w:ascii="Times New Roman" w:hAnsi="Times New Roman" w:cs="Times New Roman"/>
-          <w:sz w:val="24"/>
-          <w:szCs w:val="24"/>
-        </w:rPr>
-        <w:t>client_id</w:t>
-      </w:r>
-      <w:proofErr w:type="spellEnd"/>
-      <w:r>
-        <w:rPr>
-          <w:rFonts w:ascii="Times New Roman" w:hAnsi="Times New Roman" w:cs="Times New Roman"/>
-          <w:sz w:val="24"/>
-          <w:szCs w:val="24"/>
-        </w:rPr>
-        <w:t xml:space="preserve">}} {{synopsis}}  </w:t>
-      </w:r>
-    </w:p>
-    <w:p>
-      <w:pPr>
-        <w:spacing w:after="0" w:line="240" w:lineRule="auto"/>
-        <w:rPr>
-          <w:rFonts w:ascii="Times New Roman" w:hAnsi="Times New Roman" w:cs="Times New Roman"/>
-          <w:sz w:val="24"/>
-          <w:szCs w:val="24"/>
-        </w:rPr>
-      </w:pPr>
-      <w:r>
-        <w:rPr>
-          <w:rFonts w:ascii="Times New Roman" w:hAnsi="Times New Roman" w:cs="Times New Roman"/>
-          <w:sz w:val="24"/>
-          <w:szCs w:val="24"/>
-        </w:rPr>
-        <w:t>{{</w:t>
-      </w:r>
-      <w:proofErr w:type="spellStart"/>
-      <w:r>
-        <w:rPr>
-          <w:rFonts w:ascii="Times New Roman" w:hAnsi="Times New Roman" w:cs="Times New Roman"/>
-          <w:sz w:val="24"/>
-          <w:szCs w:val="24"/>
-        </w:rPr>
-        <w:t>state_citation</w:t>
-      </w:r>
-      <w:proofErr w:type="spellEnd"/>
-      <w:r>
-        <w:rPr>
-          <w:rFonts w:ascii="Times New Roman" w:hAnsi="Times New Roman" w:cs="Times New Roman"/>
-          <w:sz w:val="24"/>
-          <w:szCs w:val="24"/>
-        </w:rPr>
-        <w:t xml:space="preserve">}}, I am requesting information related to the incident that resulted in </w:t>
-      </w:r>
-      <w:r>
-        <w:rPr>
-          <w:rFonts w:ascii="Times New Roman" w:hAnsi="Times New Roman" w:cs="Times New Roman"/>
-          <w:sz w:val="24"/>
-          <w:szCs w:val="24"/>
-        </w:rPr>
-        <w:t>the subject injuries.</w:t>
-      </w:r>
-    </w:p>
-    <w:p>
-      <w:pPr>
-        <w:spacing w:after="0" w:line="240" w:lineRule="auto"/>
-        <w:rPr>
-          <w:rFonts w:ascii="Times New Roman" w:hAnsi="Times New Roman" w:cs="Times New Roman"/>
-          <w:sz w:val="24"/>
-          <w:szCs w:val="24"/>
-        </w:rPr>
-      </w:pPr>
-    </w:p>
-    <w:p>
-      <w:pPr>
-        <w:spacing w:after="0" w:line="240" w:lineRule="auto"/>
-        <w:rPr>
-          <w:rFonts w:ascii="Times New Roman" w:hAnsi="Times New Roman" w:cs="Times New Roman"/>
-          <w:sz w:val="24"/>
-          <w:szCs w:val="24"/>
-        </w:rPr>
-      </w:pPr>
-      <w:r>
-        <w:rPr>
-          <w:rFonts w:ascii="Times New Roman" w:hAnsi="Times New Roman" w:cs="Times New Roman"/>
-          <w:sz w:val="24"/>
-          <w:szCs w:val="24"/>
-        </w:rPr>
-        <w:t>We are requesting, among other things:</w:t>
-      </w:r>
-    </w:p>
-    <w:p>
-      <w:pPr>
-        <w:spacing w:after="0" w:line="240" w:lineRule="auto"/>
-        <w:rPr>
-          <w:rFonts w:ascii="Times New Roman" w:hAnsi="Times New Roman" w:cs="Times New Roman"/>
-          <w:sz w:val="24"/>
-          <w:szCs w:val="24"/>
-        </w:rPr>
-      </w:pPr>
-    </w:p>
-    <w:p>
-      <w:pPr>
-        <w:spacing w:after="0" w:line="240" w:lineRule="auto"/>
-        <w:rPr>
-          <w:rFonts w:ascii="Times New Roman" w:hAnsi="Times New Roman" w:cs="Times New Roman"/>
-          <w:sz w:val="24"/>
-          <w:szCs w:val="24"/>
-        </w:rPr>
-      </w:pPr>
-      <w:r>
-        <w:rPr>
-          <w:rFonts w:ascii="Times New Roman" w:hAnsi="Times New Roman" w:cs="Times New Roman"/>
-          <w:sz w:val="24"/>
-          <w:szCs w:val="24"/>
-        </w:rPr>
-        <w:t>{{</w:t>
-      </w:r>
-      <w:proofErr w:type="spellStart"/>
-      <w:r>
-        <w:rPr>
-          <w:rFonts w:ascii="Times New Roman" w:hAnsi="Times New Roman" w:cs="Times New Roman"/>
-          <w:sz w:val="24"/>
-          <w:szCs w:val="24"/>
-        </w:rPr>
-        <w:t>foia_request_bullet_points</w:t>
-      </w:r>
-      <w:proofErr w:type="spellEnd"/>
-      <w:r>
-        <w:rPr>
-          <w:rFonts w:ascii="Times New Roman" w:hAnsi="Times New Roman" w:cs="Times New Roman"/>
-          <w:sz w:val="24"/>
-          <w:szCs w:val="24"/>
-        </w:rPr>
-        <w:t>}}</w:t>
-      </w:r>
-    </w:p>
-    <w:p>
-      <w:pPr>
-        <w:spacing w:after="0" w:line="240" w:lineRule="auto"/>
-        <w:rPr>
-          <w:rFonts w:ascii="Times New Roman" w:hAnsi="Times New Roman" w:cs="Times New Roman"/>
-          <w:sz w:val="24"/>
-          <w:szCs w:val="24"/>
-        </w:rPr>
-      </w:pPr>
-    </w:p>
-    <w:p>
-      <w:pPr>
-        <w:spacing w:after="0" w:line="240" w:lineRule="auto"/>
-        <w:rPr>
-          <w:rFonts w:ascii="Times New Roman" w:hAnsi="Times New Roman" w:cs="Times New Roman"/>
-          <w:sz w:val="24"/>
-          <w:szCs w:val="24"/>
-        </w:rPr>
-      </w:pPr>
-      <w:r>
-        <w:rPr>
-          <w:rFonts w:ascii="Times New Roman" w:hAnsi="Times New Roman" w:cs="Times New Roman"/>
-          <w:sz w:val="24"/>
-          <w:szCs w:val="24"/>
-        </w:rPr>
-        <w:t>{{</w:t>
-      </w:r>
-      <w:proofErr w:type="spellStart"/>
-      <w:r>
-        <w:rPr>
-          <w:rFonts w:ascii="Times New Roman" w:hAnsi="Times New Roman" w:cs="Times New Roman"/>
-          <w:sz w:val="24"/>
-          <w:szCs w:val="24"/>
-        </w:rPr>
-        <w:t>state_response_</w:t>
-      </w:r>
-      <w:proofErr w:type="gramStart"/>
-      <w:r>
-        <w:rPr>
-          <w:rFonts w:ascii="Times New Roman" w:hAnsi="Times New Roman" w:cs="Times New Roman"/>
-          <w:sz w:val="24"/>
-          <w:szCs w:val="24"/>
-        </w:rPr>
-        <w:t>time</w:t>
-      </w:r>
-      <w:proofErr w:type="spellEnd"/>
-      <w:r>
-        <w:rPr>
-          <w:rFonts w:ascii="Times New Roman" w:hAnsi="Times New Roman" w:cs="Times New Roman"/>
-          <w:sz w:val="24"/>
-          <w:szCs w:val="24"/>
-        </w:rPr>
-        <w:t>}}.</w:t>
-      </w:r>
-      <w:proofErr w:type="gramEnd"/>
-      <w:r>
-        <w:rPr>
-          <w:rFonts w:ascii="Times New Roman" w:hAnsi="Times New Roman" w:cs="Times New Roman"/>
-          <w:sz w:val="24"/>
-          <w:szCs w:val="24"/>
-        </w:rPr>
-        <w:t xml:space="preserve"> Should you need further information, please do not hesitate to contact me directly. I can be reached via email at Mike@SGGHLaw.com or by phone at (312) 728-7444. Thank you for your prompt attention and cooperation.</w:t>
-      </w:r>
+        <w:t>}} Should you require further information, please contact me directly at Mike@SGGHLaw.com or (312) 728-7444. Thank you for your prompt attention and cooperation.</w:t>
+      </w:r>
+    </w:p>
+    <w:p>
+      <w:pPr>
+        <w:spacing w:after="0" w:line="240" w:lineRule="auto"/>
+        <w:rPr>
+          <w:rFonts w:ascii="Times New Roman" w:hAnsi="Times New Roman" w:cs="Times New Roman"/>
+          <w:sz w:val="24"/>
+          <w:szCs w:val="24"/>
+        </w:rPr>
+      </w:pPr>
     </w:p>
     <w:p>
       <w:pPr>

</xml_diff>

<commit_message>
♻️ Finalize FOIA generator template and constants for all states
</commit_message>
<xml_diff>
--- a/templates/foia_template.docx
+++ b/templates/foia_template.docx
@@ -168,7 +168,7 @@
           <w:sz w:val="24"/>
           <w:szCs w:val="24"/>
         </w:rPr>
-        <w:t>defendant_name</w:t>
+        <w:t>defendantname</w:t>
       </w:r>
       <w:proofErr w:type="spellEnd"/>
       <w:r>
@@ -195,36 +195,98 @@
           <w:sz w:val="24"/>
           <w:szCs w:val="24"/>
         </w:rPr>
-        <w:t xml:space="preserve">{{defendant_line1}}  </w:t>
-      </w:r>
-    </w:p>
-    <w:p>
-      <w:pPr>
-        <w:spacing w:after="0" w:line="240" w:lineRule="auto"/>
-        <w:rPr>
-          <w:rFonts w:ascii="Times New Roman" w:hAnsi="Times New Roman" w:cs="Times New Roman"/>
-          <w:sz w:val="24"/>
-          <w:szCs w:val="24"/>
-        </w:rPr>
-      </w:pPr>
-      <w:r>
-        <w:rPr>
-          <w:rFonts w:ascii="Times New Roman" w:hAnsi="Times New Roman" w:cs="Times New Roman"/>
-          <w:sz w:val="24"/>
-          <w:szCs w:val="24"/>
-        </w:rPr>
-        <w:t xml:space="preserve">{{defendant_line2}}  </w:t>
-      </w:r>
-    </w:p>
-    <w:p>
-      <w:pPr>
-        <w:spacing w:after="0" w:line="240" w:lineRule="auto"/>
-        <w:rPr>
-          <w:rFonts w:ascii="Times New Roman" w:hAnsi="Times New Roman" w:cs="Times New Roman"/>
-          <w:sz w:val="24"/>
-          <w:szCs w:val="24"/>
-        </w:rPr>
-      </w:pPr>
+        <w:t xml:space="preserve">{{defendantline1}}  </w:t>
+      </w:r>
+    </w:p>
+    <w:p>
+      <w:pPr>
+        <w:spacing w:after="0" w:line="240" w:lineRule="auto"/>
+        <w:rPr>
+          <w:rFonts w:ascii="Times New Roman" w:hAnsi="Times New Roman" w:cs="Times New Roman"/>
+          <w:sz w:val="24"/>
+          <w:szCs w:val="24"/>
+        </w:rPr>
+      </w:pPr>
+      <w:r>
+        <w:rPr>
+          <w:rFonts w:ascii="Times New Roman" w:hAnsi="Times New Roman" w:cs="Times New Roman"/>
+          <w:sz w:val="24"/>
+          <w:szCs w:val="24"/>
+        </w:rPr>
+        <w:t xml:space="preserve">{{defendantline2}}  </w:t>
+      </w:r>
+    </w:p>
+    <w:p>
+      <w:pPr>
+        <w:spacing w:after="0" w:line="240" w:lineRule="auto"/>
+        <w:rPr>
+          <w:rFonts w:ascii="Times New Roman" w:hAnsi="Times New Roman" w:cs="Times New Roman"/>
+          <w:sz w:val="24"/>
+          <w:szCs w:val="24"/>
+        </w:rPr>
+      </w:pPr>
+    </w:p>
+    <w:p>
+      <w:pPr>
+        <w:spacing w:after="0" w:line="240" w:lineRule="auto"/>
+        <w:rPr>
+          <w:rFonts w:ascii="Times New Roman" w:hAnsi="Times New Roman" w:cs="Times New Roman"/>
+          <w:sz w:val="24"/>
+          <w:szCs w:val="24"/>
+        </w:rPr>
+      </w:pPr>
+      <w:proofErr w:type="gramStart"/>
+      <w:r>
+        <w:rPr>
+          <w:rFonts w:ascii="Times New Roman" w:hAnsi="Times New Roman" w:cs="Times New Roman"/>
+          <w:sz w:val="24"/>
+          <w:szCs w:val="24"/>
+        </w:rPr>
+        <w:t>Re:</w:t>
+      </w:r>
+      <w:r>
+        <w:rPr>
+          <w:rFonts w:ascii="Times New Roman" w:hAnsi="Times New Roman" w:cs="Times New Roman"/>
+          <w:sz w:val="24"/>
+          <w:szCs w:val="24"/>
+        </w:rPr>
+        <w:tab/>
+      </w:r>
+      <w:r>
+        <w:rPr>
+          <w:rFonts w:ascii="Times New Roman" w:hAnsi="Times New Roman" w:cs="Times New Roman"/>
+          <w:sz w:val="24"/>
+          <w:szCs w:val="24"/>
+        </w:rPr>
+        <w:tab/>
+      </w:r>
+      <w:r>
+        <w:rPr>
+          <w:rFonts w:ascii="Times New Roman" w:hAnsi="Times New Roman" w:cs="Times New Roman"/>
+          <w:sz w:val="24"/>
+          <w:szCs w:val="24"/>
+        </w:rPr>
+        <w:t>{{</w:t>
+      </w:r>
+      <w:proofErr w:type="spellStart"/>
+      <w:proofErr w:type="gramEnd"/>
+      <w:r>
+        <w:rPr>
+          <w:rFonts w:ascii="Times New Roman" w:hAnsi="Times New Roman" w:cs="Times New Roman"/>
+          <w:sz w:val="24"/>
+          <w:szCs w:val="24"/>
+        </w:rPr>
+        <w:t>clientid</w:t>
+      </w:r>
+      <w:proofErr w:type="spellEnd"/>
+      <w:r>
+        <w:rPr>
+          <w:rFonts w:ascii="Times New Roman" w:hAnsi="Times New Roman" w:cs="Times New Roman"/>
+          <w:sz w:val="24"/>
+          <w:szCs w:val="24"/>
+        </w:rPr>
+        <w:t xml:space="preserve">}}  </w:t>
+      </w:r>
     </w:p>
     <w:p>
       <w:pPr>
@@ -244,7 +306,7 @@
           <w:szCs w:val="24"/>
           <w:lang w:val="fr-FR"/>
         </w:rPr>
-        <w:t>Re:</w:t>
+        <w:t>Location:</w:t>
       </w:r>
       <w:proofErr w:type="gramEnd"/>
       <w:r>
@@ -263,14 +325,207 @@
           <w:szCs w:val="24"/>
           <w:lang w:val="fr-FR"/>
         </w:rPr>
-        <w:tab/>
-      </w:r>
-      <w:r>
-        <w:rPr>
-          <w:rFonts w:ascii="Times New Roman" w:hAnsi="Times New Roman" w:cs="Times New Roman"/>
-          <w:sz w:val="24"/>
-          <w:szCs w:val="24"/>
-          <w:lang w:val="fr-FR"/>
+        <w:t xml:space="preserve">{{location}}  </w:t>
+      </w:r>
+    </w:p>
+    <w:p>
+      <w:pPr>
+        <w:spacing w:after="0" w:line="240" w:lineRule="auto"/>
+        <w:rPr>
+          <w:rFonts w:ascii="Times New Roman" w:hAnsi="Times New Roman" w:cs="Times New Roman"/>
+          <w:sz w:val="24"/>
+          <w:szCs w:val="24"/>
+        </w:rPr>
+      </w:pPr>
+      <w:r>
+        <w:rPr>
+          <w:rFonts w:ascii="Times New Roman" w:hAnsi="Times New Roman" w:cs="Times New Roman"/>
+          <w:sz w:val="24"/>
+          <w:szCs w:val="24"/>
+        </w:rPr>
+        <w:t>Date of Incident: {{</w:t>
+      </w:r>
+      <w:proofErr w:type="spellStart"/>
+      <w:r>
+        <w:rPr>
+          <w:rFonts w:ascii="Times New Roman" w:hAnsi="Times New Roman" w:cs="Times New Roman"/>
+          <w:sz w:val="24"/>
+          <w:szCs w:val="24"/>
+        </w:rPr>
+        <w:t>doi</w:t>
+      </w:r>
+      <w:proofErr w:type="spellEnd"/>
+      <w:r>
+        <w:rPr>
+          <w:rFonts w:ascii="Times New Roman" w:hAnsi="Times New Roman" w:cs="Times New Roman"/>
+          <w:sz w:val="24"/>
+          <w:szCs w:val="24"/>
+        </w:rPr>
+        <w:t xml:space="preserve">}}  </w:t>
+      </w:r>
+    </w:p>
+    <w:p>
+      <w:pPr>
+        <w:spacing w:after="0" w:line="240" w:lineRule="auto"/>
+        <w:rPr>
+          <w:rFonts w:ascii="Times New Roman" w:hAnsi="Times New Roman" w:cs="Times New Roman"/>
+          <w:sz w:val="24"/>
+          <w:szCs w:val="24"/>
+        </w:rPr>
+      </w:pPr>
+    </w:p>
+    <w:p>
+      <w:pPr>
+        <w:spacing w:after="0" w:line="240" w:lineRule="auto"/>
+        <w:rPr>
+          <w:rFonts w:ascii="Times New Roman" w:hAnsi="Times New Roman" w:cs="Times New Roman"/>
+          <w:sz w:val="24"/>
+          <w:szCs w:val="24"/>
+        </w:rPr>
+      </w:pPr>
+      <w:r>
+        <w:rPr>
+          <w:rFonts w:ascii="Times New Roman" w:hAnsi="Times New Roman" w:cs="Times New Roman"/>
+          <w:sz w:val="24"/>
+          <w:szCs w:val="24"/>
+        </w:rPr>
+        <w:t>To Whom It May Concern:</w:t>
+      </w:r>
+    </w:p>
+    <w:p>
+      <w:pPr>
+        <w:spacing w:after="0" w:line="240" w:lineRule="auto"/>
+        <w:rPr>
+          <w:rFonts w:ascii="Times New Roman" w:hAnsi="Times New Roman" w:cs="Times New Roman"/>
+          <w:sz w:val="24"/>
+          <w:szCs w:val="24"/>
+        </w:rPr>
+      </w:pPr>
+    </w:p>
+    <w:p>
+      <w:pPr>
+        <w:spacing w:after="0" w:line="240" w:lineRule="auto"/>
+        <w:rPr>
+          <w:rFonts w:ascii="Times New Roman" w:hAnsi="Times New Roman" w:cs="Times New Roman"/>
+          <w:sz w:val="24"/>
+          <w:szCs w:val="24"/>
+        </w:rPr>
+      </w:pPr>
+      <w:r>
+        <w:rPr>
+          <w:rFonts w:ascii="Times New Roman" w:hAnsi="Times New Roman" w:cs="Times New Roman"/>
+          <w:sz w:val="24"/>
+          <w:szCs w:val="24"/>
+        </w:rPr>
+        <w:t>Our law firm, Stinar Gould Grieco &amp; Hensley, PLLC, represents {{</w:t>
+      </w:r>
+      <w:proofErr w:type="spellStart"/>
+      <w:r>
+        <w:rPr>
+          <w:rFonts w:ascii="Times New Roman" w:hAnsi="Times New Roman" w:cs="Times New Roman"/>
+          <w:sz w:val="24"/>
+          <w:szCs w:val="24"/>
+        </w:rPr>
+        <w:t>clientid</w:t>
+      </w:r>
+      <w:proofErr w:type="spellEnd"/>
+      <w:r>
+        <w:rPr>
+          <w:rFonts w:ascii="Times New Roman" w:hAnsi="Times New Roman" w:cs="Times New Roman"/>
+          <w:sz w:val="24"/>
+          <w:szCs w:val="24"/>
+        </w:rPr>
+        <w:t>}} in connection with a claim arising from an incident that occurred on {{</w:t>
+      </w:r>
+      <w:proofErr w:type="spellStart"/>
+      <w:r>
+        <w:rPr>
+          <w:rFonts w:ascii="Times New Roman" w:hAnsi="Times New Roman" w:cs="Times New Roman"/>
+          <w:sz w:val="24"/>
+          <w:szCs w:val="24"/>
+        </w:rPr>
+        <w:t>doi</w:t>
+      </w:r>
+      <w:proofErr w:type="spellEnd"/>
+      <w:r>
+        <w:rPr>
+          <w:rFonts w:ascii="Times New Roman" w:hAnsi="Times New Roman" w:cs="Times New Roman"/>
+          <w:sz w:val="24"/>
+          <w:szCs w:val="24"/>
+        </w:rPr>
+        <w:t xml:space="preserve">}} at the {{location}}. </w:t>
+      </w:r>
+    </w:p>
+    <w:p>
+      <w:pPr>
+        <w:spacing w:after="0" w:line="240" w:lineRule="auto"/>
+        <w:rPr>
+          <w:rFonts w:ascii="Times New Roman" w:hAnsi="Times New Roman" w:cs="Times New Roman"/>
+          <w:sz w:val="24"/>
+          <w:szCs w:val="24"/>
+        </w:rPr>
+      </w:pPr>
+    </w:p>
+    <w:p>
+      <w:pPr>
+        <w:spacing w:after="0" w:line="240" w:lineRule="auto"/>
+        <w:rPr>
+          <w:rFonts w:ascii="Times New Roman" w:hAnsi="Times New Roman" w:cs="Times New Roman"/>
+          <w:sz w:val="24"/>
+          <w:szCs w:val="24"/>
+        </w:rPr>
+      </w:pPr>
+      <w:r>
+        <w:rPr>
+          <w:rFonts w:ascii="Times New Roman" w:hAnsi="Times New Roman" w:cs="Times New Roman"/>
+          <w:sz w:val="24"/>
+          <w:szCs w:val="24"/>
+        </w:rPr>
+        <w:t xml:space="preserve">Upon information and belief, the incident resulted in the </w:t>
+      </w:r>
+      <w:proofErr w:type="gramStart"/>
+      <w:r>
+        <w:rPr>
+          <w:rFonts w:ascii="Times New Roman" w:hAnsi="Times New Roman" w:cs="Times New Roman"/>
+          <w:sz w:val="24"/>
+          <w:szCs w:val="24"/>
+        </w:rPr>
+        <w:t>following: {{</w:t>
+      </w:r>
+      <w:proofErr w:type="gramEnd"/>
+      <w:r>
+        <w:rPr>
+          <w:rFonts w:ascii="Times New Roman" w:hAnsi="Times New Roman" w:cs="Times New Roman"/>
+          <w:sz w:val="24"/>
+          <w:szCs w:val="24"/>
+        </w:rPr>
+        <w:t>synopsis}}</w:t>
+      </w:r>
+    </w:p>
+    <w:p>
+      <w:pPr>
+        <w:spacing w:after="0" w:line="240" w:lineRule="auto"/>
+        <w:rPr>
+          <w:rFonts w:ascii="Times New Roman" w:hAnsi="Times New Roman" w:cs="Times New Roman"/>
+          <w:sz w:val="24"/>
+          <w:szCs w:val="24"/>
+        </w:rPr>
+      </w:pPr>
+    </w:p>
+    <w:p>
+      <w:pPr>
+        <w:spacing w:after="0" w:line="240" w:lineRule="auto"/>
+        <w:rPr>
+          <w:rFonts w:ascii="Times New Roman" w:hAnsi="Times New Roman" w:cs="Times New Roman"/>
+          <w:sz w:val="24"/>
+          <w:szCs w:val="24"/>
+        </w:rPr>
+      </w:pPr>
+      <w:r>
+        <w:rPr>
+          <w:rFonts w:ascii="Times New Roman" w:hAnsi="Times New Roman" w:cs="Times New Roman"/>
+          <w:sz w:val="24"/>
+          <w:szCs w:val="24"/>
         </w:rPr>
         <w:t>{{</w:t>
       </w:r>
@@ -280,9 +535,24 @@
           <w:rFonts w:ascii="Times New Roman" w:hAnsi="Times New Roman" w:cs="Times New Roman"/>
           <w:sz w:val="24"/>
           <w:szCs w:val="24"/>
-          <w:lang w:val="fr-FR"/>
-        </w:rPr>
-        <w:t>client_id</w:t>
+        </w:rPr>
+        <w:t>state</w:t>
+      </w:r>
+      <w:r>
+        <w:rPr>
+          <w:rFonts w:ascii="Times New Roman" w:hAnsi="Times New Roman" w:cs="Times New Roman"/>
+          <w:sz w:val="24"/>
+          <w:szCs w:val="24"/>
+        </w:rPr>
+        <w:t>c</w:t>
+      </w:r>
+      <w:r>
+        <w:rPr>
+          <w:rFonts w:ascii="Times New Roman" w:hAnsi="Times New Roman" w:cs="Times New Roman"/>
+          <w:sz w:val="24"/>
+          <w:szCs w:val="24"/>
+        </w:rPr>
+        <w:t>itation</w:t>
       </w:r>
       <w:proofErr w:type="spellEnd"/>
       <w:r>
@@ -290,67 +560,64 @@
           <w:rFonts w:ascii="Times New Roman" w:hAnsi="Times New Roman" w:cs="Times New Roman"/>
           <w:sz w:val="24"/>
           <w:szCs w:val="24"/>
-          <w:lang w:val="fr-FR"/>
-        </w:rPr>
-        <w:t xml:space="preserve">}}  </w:t>
-      </w:r>
-    </w:p>
-    <w:p>
-      <w:pPr>
-        <w:spacing w:after="0" w:line="240" w:lineRule="auto"/>
-        <w:rPr>
-          <w:rFonts w:ascii="Times New Roman" w:hAnsi="Times New Roman" w:cs="Times New Roman"/>
-          <w:sz w:val="24"/>
-          <w:szCs w:val="24"/>
-          <w:lang w:val="fr-FR"/>
-        </w:rPr>
-      </w:pPr>
-      <w:proofErr w:type="gramStart"/>
-      <w:r>
-        <w:rPr>
-          <w:rFonts w:ascii="Times New Roman" w:hAnsi="Times New Roman" w:cs="Times New Roman"/>
-          <w:sz w:val="24"/>
-          <w:szCs w:val="24"/>
-          <w:lang w:val="fr-FR"/>
-        </w:rPr>
-        <w:t>Location:</w:t>
-      </w:r>
-      <w:proofErr w:type="gramEnd"/>
-      <w:r>
-        <w:rPr>
-          <w:rFonts w:ascii="Times New Roman" w:hAnsi="Times New Roman" w:cs="Times New Roman"/>
-          <w:sz w:val="24"/>
-          <w:szCs w:val="24"/>
-          <w:lang w:val="fr-FR"/>
-        </w:rPr>
-        <w:tab/>
-      </w:r>
-      <w:r>
-        <w:rPr>
-          <w:rFonts w:ascii="Times New Roman" w:hAnsi="Times New Roman" w:cs="Times New Roman"/>
-          <w:sz w:val="24"/>
-          <w:szCs w:val="24"/>
-          <w:lang w:val="fr-FR"/>
-        </w:rPr>
-        <w:t xml:space="preserve">{{location}}  </w:t>
-      </w:r>
-    </w:p>
-    <w:p>
-      <w:pPr>
-        <w:spacing w:after="0" w:line="240" w:lineRule="auto"/>
-        <w:rPr>
-          <w:rFonts w:ascii="Times New Roman" w:hAnsi="Times New Roman" w:cs="Times New Roman"/>
-          <w:sz w:val="24"/>
-          <w:szCs w:val="24"/>
-        </w:rPr>
-      </w:pPr>
-      <w:r>
-        <w:rPr>
-          <w:rFonts w:ascii="Times New Roman" w:hAnsi="Times New Roman" w:cs="Times New Roman"/>
-          <w:sz w:val="24"/>
-          <w:szCs w:val="24"/>
-        </w:rPr>
-        <w:t>Date of Incident: {{</w:t>
+        </w:rPr>
+        <w:t>}} We are formally requesting documents and information related to the incident and the resulting harm.</w:t>
+      </w:r>
+    </w:p>
+    <w:p>
+      <w:pPr>
+        <w:spacing w:after="0" w:line="240" w:lineRule="auto"/>
+        <w:rPr>
+          <w:rFonts w:ascii="Times New Roman" w:hAnsi="Times New Roman" w:cs="Times New Roman"/>
+          <w:sz w:val="24"/>
+          <w:szCs w:val="24"/>
+        </w:rPr>
+      </w:pPr>
+    </w:p>
+    <w:p>
+      <w:pPr>
+        <w:spacing w:after="0" w:line="240" w:lineRule="auto"/>
+        <w:rPr>
+          <w:rFonts w:ascii="Times New Roman" w:hAnsi="Times New Roman" w:cs="Times New Roman"/>
+          <w:sz w:val="24"/>
+          <w:szCs w:val="24"/>
+        </w:rPr>
+      </w:pPr>
+      <w:r>
+        <w:rPr>
+          <w:rFonts w:ascii="Times New Roman" w:hAnsi="Times New Roman" w:cs="Times New Roman"/>
+          <w:sz w:val="24"/>
+          <w:szCs w:val="24"/>
+        </w:rPr>
+        <w:t>Specifically, we are requesting the following records:</w:t>
+      </w:r>
+    </w:p>
+    <w:p>
+      <w:pPr>
+        <w:spacing w:after="0" w:line="240" w:lineRule="auto"/>
+        <w:rPr>
+          <w:rFonts w:ascii="Times New Roman" w:hAnsi="Times New Roman" w:cs="Times New Roman"/>
+          <w:sz w:val="24"/>
+          <w:szCs w:val="24"/>
+        </w:rPr>
+      </w:pPr>
+    </w:p>
+    <w:p>
+      <w:pPr>
+        <w:spacing w:after="0" w:line="240" w:lineRule="auto"/>
+        <w:rPr>
+          <w:rFonts w:ascii="Times New Roman" w:hAnsi="Times New Roman" w:cs="Times New Roman"/>
+          <w:sz w:val="24"/>
+          <w:szCs w:val="24"/>
+        </w:rPr>
+      </w:pPr>
+      <w:r>
+        <w:rPr>
+          <w:rFonts w:ascii="Times New Roman" w:hAnsi="Times New Roman" w:cs="Times New Roman"/>
+          <w:sz w:val="24"/>
+          <w:szCs w:val="24"/>
+        </w:rPr>
+        <w:t>{{</w:t>
       </w:r>
       <w:proofErr w:type="spellStart"/>
       <w:r>
@@ -359,7 +626,7 @@
           <w:sz w:val="24"/>
           <w:szCs w:val="24"/>
         </w:rPr>
-        <w:t>doi</w:t>
+        <w:t>foiarequestbulletpoints</w:t>
       </w:r>
       <w:proofErr w:type="spellEnd"/>
       <w:r>
@@ -368,63 +635,35 @@
           <w:sz w:val="24"/>
           <w:szCs w:val="24"/>
         </w:rPr>
-        <w:t xml:space="preserve">}}  </w:t>
-      </w:r>
-    </w:p>
-    <w:p>
-      <w:pPr>
-        <w:spacing w:after="0" w:line="240" w:lineRule="auto"/>
-        <w:rPr>
-          <w:rFonts w:ascii="Times New Roman" w:hAnsi="Times New Roman" w:cs="Times New Roman"/>
-          <w:sz w:val="24"/>
-          <w:szCs w:val="24"/>
-        </w:rPr>
-      </w:pPr>
-    </w:p>
-    <w:p>
-      <w:pPr>
-        <w:spacing w:after="0" w:line="240" w:lineRule="auto"/>
-        <w:rPr>
-          <w:rFonts w:ascii="Times New Roman" w:hAnsi="Times New Roman" w:cs="Times New Roman"/>
-          <w:sz w:val="24"/>
-          <w:szCs w:val="24"/>
-        </w:rPr>
-      </w:pPr>
-      <w:r>
-        <w:rPr>
-          <w:rFonts w:ascii="Times New Roman" w:hAnsi="Times New Roman" w:cs="Times New Roman"/>
-          <w:sz w:val="24"/>
-          <w:szCs w:val="24"/>
-        </w:rPr>
-        <w:t>To Whom It May Concern:</w:t>
-      </w:r>
-    </w:p>
-    <w:p>
-      <w:pPr>
-        <w:spacing w:after="0" w:line="240" w:lineRule="auto"/>
-        <w:rPr>
-          <w:rFonts w:ascii="Times New Roman" w:hAnsi="Times New Roman" w:cs="Times New Roman"/>
-          <w:sz w:val="24"/>
-          <w:szCs w:val="24"/>
-        </w:rPr>
-      </w:pPr>
-    </w:p>
-    <w:p>
-      <w:pPr>
-        <w:spacing w:after="0" w:line="240" w:lineRule="auto"/>
-        <w:rPr>
-          <w:rFonts w:ascii="Times New Roman" w:hAnsi="Times New Roman" w:cs="Times New Roman"/>
-          <w:sz w:val="24"/>
-          <w:szCs w:val="24"/>
-        </w:rPr>
-      </w:pPr>
-      <w:r>
-        <w:rPr>
-          <w:rFonts w:ascii="Times New Roman" w:hAnsi="Times New Roman" w:cs="Times New Roman"/>
-          <w:sz w:val="24"/>
-          <w:szCs w:val="24"/>
-        </w:rPr>
-        <w:t>Our law firm, Stinar Gould Grieco &amp; Hensley, PLLC, represents {{</w:t>
+        <w:t>}}</w:t>
+      </w:r>
+    </w:p>
+    <w:p>
+      <w:pPr>
+        <w:spacing w:after="0" w:line="240" w:lineRule="auto"/>
+        <w:rPr>
+          <w:rFonts w:ascii="Times New Roman" w:hAnsi="Times New Roman" w:cs="Times New Roman"/>
+          <w:sz w:val="24"/>
+          <w:szCs w:val="24"/>
+        </w:rPr>
+      </w:pPr>
+    </w:p>
+    <w:p>
+      <w:pPr>
+        <w:spacing w:after="0" w:line="240" w:lineRule="auto"/>
+        <w:rPr>
+          <w:rFonts w:ascii="Times New Roman" w:hAnsi="Times New Roman" w:cs="Times New Roman"/>
+          <w:sz w:val="24"/>
+          <w:szCs w:val="24"/>
+        </w:rPr>
+      </w:pPr>
+      <w:r>
+        <w:rPr>
+          <w:rFonts w:ascii="Times New Roman" w:hAnsi="Times New Roman" w:cs="Times New Roman"/>
+          <w:sz w:val="24"/>
+          <w:szCs w:val="24"/>
+        </w:rPr>
+        <w:t>{{</w:t>
       </w:r>
       <w:proofErr w:type="spellStart"/>
       <w:r>
@@ -433,237 +672,7 @@
           <w:sz w:val="24"/>
           <w:szCs w:val="24"/>
         </w:rPr>
-        <w:t>client_id</w:t>
-      </w:r>
-      <w:proofErr w:type="spellEnd"/>
-      <w:r>
-        <w:rPr>
-          <w:rFonts w:ascii="Times New Roman" w:hAnsi="Times New Roman" w:cs="Times New Roman"/>
-          <w:sz w:val="24"/>
-          <w:szCs w:val="24"/>
-        </w:rPr>
-        <w:t>}} in connection with a claim arising from an incident that occurred on {{</w:t>
-      </w:r>
-      <w:proofErr w:type="spellStart"/>
-      <w:r>
-        <w:rPr>
-          <w:rFonts w:ascii="Times New Roman" w:hAnsi="Times New Roman" w:cs="Times New Roman"/>
-          <w:sz w:val="24"/>
-          <w:szCs w:val="24"/>
-        </w:rPr>
-        <w:t>doi</w:t>
-      </w:r>
-      <w:proofErr w:type="spellEnd"/>
-      <w:r>
-        <w:rPr>
-          <w:rFonts w:ascii="Times New Roman" w:hAnsi="Times New Roman" w:cs="Times New Roman"/>
-          <w:sz w:val="24"/>
-          <w:szCs w:val="24"/>
-        </w:rPr>
-        <w:t xml:space="preserve">}} at the {{location}}. </w:t>
-      </w:r>
-    </w:p>
-    <w:p>
-      <w:pPr>
-        <w:spacing w:after="0" w:line="240" w:lineRule="auto"/>
-        <w:rPr>
-          <w:rFonts w:ascii="Times New Roman" w:hAnsi="Times New Roman" w:cs="Times New Roman"/>
-          <w:sz w:val="24"/>
-          <w:szCs w:val="24"/>
-        </w:rPr>
-      </w:pPr>
-    </w:p>
-    <w:p>
-      <w:pPr>
-        <w:spacing w:after="0" w:line="240" w:lineRule="auto"/>
-        <w:rPr>
-          <w:rFonts w:ascii="Times New Roman" w:hAnsi="Times New Roman" w:cs="Times New Roman"/>
-          <w:sz w:val="24"/>
-          <w:szCs w:val="24"/>
-        </w:rPr>
-      </w:pPr>
-      <w:r>
-        <w:rPr>
-          <w:rFonts w:ascii="Times New Roman" w:hAnsi="Times New Roman" w:cs="Times New Roman"/>
-          <w:sz w:val="24"/>
-          <w:szCs w:val="24"/>
-        </w:rPr>
-        <w:t xml:space="preserve">Upon information and belief, the incident resulted in the </w:t>
-      </w:r>
-      <w:proofErr w:type="gramStart"/>
-      <w:r>
-        <w:rPr>
-          <w:rFonts w:ascii="Times New Roman" w:hAnsi="Times New Roman" w:cs="Times New Roman"/>
-          <w:sz w:val="24"/>
-          <w:szCs w:val="24"/>
-        </w:rPr>
-        <w:t>following: {{</w:t>
-      </w:r>
-      <w:proofErr w:type="gramEnd"/>
-      <w:r>
-        <w:rPr>
-          <w:rFonts w:ascii="Times New Roman" w:hAnsi="Times New Roman" w:cs="Times New Roman"/>
-          <w:sz w:val="24"/>
-          <w:szCs w:val="24"/>
-        </w:rPr>
-        <w:t>synopsis}}</w:t>
-      </w:r>
-    </w:p>
-    <w:p>
-      <w:pPr>
-        <w:spacing w:after="0" w:line="240" w:lineRule="auto"/>
-        <w:rPr>
-          <w:rFonts w:ascii="Times New Roman" w:hAnsi="Times New Roman" w:cs="Times New Roman"/>
-          <w:sz w:val="24"/>
-          <w:szCs w:val="24"/>
-        </w:rPr>
-      </w:pPr>
-    </w:p>
-    <w:p>
-      <w:pPr>
-        <w:spacing w:after="0" w:line="240" w:lineRule="auto"/>
-        <w:rPr>
-          <w:rFonts w:ascii="Times New Roman" w:hAnsi="Times New Roman" w:cs="Times New Roman"/>
-          <w:sz w:val="24"/>
-          <w:szCs w:val="24"/>
-        </w:rPr>
-      </w:pPr>
-      <w:r>
-        <w:rPr>
-          <w:rFonts w:ascii="Times New Roman" w:hAnsi="Times New Roman" w:cs="Times New Roman"/>
-          <w:sz w:val="24"/>
-          <w:szCs w:val="24"/>
-        </w:rPr>
-        <w:t>{{</w:t>
-      </w:r>
-      <w:proofErr w:type="spellStart"/>
-      <w:r>
-        <w:rPr>
-          <w:rFonts w:ascii="Times New Roman" w:hAnsi="Times New Roman" w:cs="Times New Roman"/>
-          <w:sz w:val="24"/>
-          <w:szCs w:val="24"/>
-        </w:rPr>
-        <w:t>state_citation</w:t>
-      </w:r>
-      <w:proofErr w:type="spellEnd"/>
-      <w:r>
-        <w:rPr>
-          <w:rFonts w:ascii="Times New Roman" w:hAnsi="Times New Roman" w:cs="Times New Roman"/>
-          <w:sz w:val="24"/>
-          <w:szCs w:val="24"/>
-        </w:rPr>
-        <w:t>}} We are formally requesting documents and information related to the incident and the resulting harm.</w:t>
-      </w:r>
-    </w:p>
-    <w:p>
-      <w:pPr>
-        <w:spacing w:after="0" w:line="240" w:lineRule="auto"/>
-        <w:rPr>
-          <w:rFonts w:ascii="Times New Roman" w:hAnsi="Times New Roman" w:cs="Times New Roman"/>
-          <w:sz w:val="24"/>
-          <w:szCs w:val="24"/>
-        </w:rPr>
-      </w:pPr>
-    </w:p>
-    <w:p>
-      <w:pPr>
-        <w:spacing w:after="0" w:line="240" w:lineRule="auto"/>
-        <w:rPr>
-          <w:rFonts w:ascii="Times New Roman" w:hAnsi="Times New Roman" w:cs="Times New Roman"/>
-          <w:sz w:val="24"/>
-          <w:szCs w:val="24"/>
-        </w:rPr>
-      </w:pPr>
-      <w:r>
-        <w:rPr>
-          <w:rFonts w:ascii="Times New Roman" w:hAnsi="Times New Roman" w:cs="Times New Roman"/>
-          <w:sz w:val="24"/>
-          <w:szCs w:val="24"/>
-        </w:rPr>
-        <w:t>Specifically, we are requesting the following records:</w:t>
-      </w:r>
-    </w:p>
-    <w:p>
-      <w:pPr>
-        <w:spacing w:after="0" w:line="240" w:lineRule="auto"/>
-        <w:rPr>
-          <w:rFonts w:ascii="Times New Roman" w:hAnsi="Times New Roman" w:cs="Times New Roman"/>
-          <w:sz w:val="24"/>
-          <w:szCs w:val="24"/>
-        </w:rPr>
-      </w:pPr>
-    </w:p>
-    <w:p>
-      <w:pPr>
-        <w:spacing w:after="0" w:line="240" w:lineRule="auto"/>
-        <w:rPr>
-          <w:rFonts w:ascii="Times New Roman" w:hAnsi="Times New Roman" w:cs="Times New Roman"/>
-          <w:sz w:val="24"/>
-          <w:szCs w:val="24"/>
-        </w:rPr>
-      </w:pPr>
-      <w:r>
-        <w:rPr>
-          <w:rFonts w:ascii="Times New Roman" w:hAnsi="Times New Roman" w:cs="Times New Roman"/>
-          <w:sz w:val="24"/>
-          <w:szCs w:val="24"/>
-        </w:rPr>
-        <w:t>{{</w:t>
-      </w:r>
-      <w:proofErr w:type="spellStart"/>
-      <w:r>
-        <w:rPr>
-          <w:rFonts w:ascii="Times New Roman" w:hAnsi="Times New Roman" w:cs="Times New Roman"/>
-          <w:sz w:val="24"/>
-          <w:szCs w:val="24"/>
-        </w:rPr>
-        <w:t>foia_request_bullet_points</w:t>
-      </w:r>
-      <w:proofErr w:type="spellEnd"/>
-      <w:r>
-        <w:rPr>
-          <w:rFonts w:ascii="Times New Roman" w:hAnsi="Times New Roman" w:cs="Times New Roman"/>
-          <w:sz w:val="24"/>
-          <w:szCs w:val="24"/>
-        </w:rPr>
-        <w:t>}}</w:t>
-      </w:r>
-    </w:p>
-    <w:p>
-      <w:pPr>
-        <w:spacing w:after="0" w:line="240" w:lineRule="auto"/>
-        <w:rPr>
-          <w:rFonts w:ascii="Times New Roman" w:hAnsi="Times New Roman" w:cs="Times New Roman"/>
-          <w:sz w:val="24"/>
-          <w:szCs w:val="24"/>
-        </w:rPr>
-      </w:pPr>
-    </w:p>
-    <w:p>
-      <w:pPr>
-        <w:spacing w:after="0" w:line="240" w:lineRule="auto"/>
-        <w:rPr>
-          <w:rFonts w:ascii="Times New Roman" w:hAnsi="Times New Roman" w:cs="Times New Roman"/>
-          <w:sz w:val="24"/>
-          <w:szCs w:val="24"/>
-        </w:rPr>
-      </w:pPr>
-      <w:r>
-        <w:rPr>
-          <w:rFonts w:ascii="Times New Roman" w:hAnsi="Times New Roman" w:cs="Times New Roman"/>
-          <w:sz w:val="24"/>
-          <w:szCs w:val="24"/>
-        </w:rPr>
-        <w:t>{{</w:t>
-      </w:r>
-      <w:proofErr w:type="spellStart"/>
-      <w:r>
-        <w:rPr>
-          <w:rFonts w:ascii="Times New Roman" w:hAnsi="Times New Roman" w:cs="Times New Roman"/>
-          <w:sz w:val="24"/>
-          <w:szCs w:val="24"/>
-        </w:rPr>
-        <w:t>state_response_time</w:t>
+        <w:t>stateresponsetime</w:t>
       </w:r>
       <w:proofErr w:type="spellEnd"/>
       <w:r>

</xml_diff>

<commit_message>
🧹 Remove FOIA request bullet point injection from template and logic
</commit_message>
<xml_diff>
--- a/templates/foia_template.docx
+++ b/templates/foia_template.docx
@@ -5,75 +5,6 @@
     <w:p>
       <w:pPr>
         <w:spacing w:after="0" w:line="240" w:lineRule="auto"/>
-        <w:ind w:hanging="720"/>
-        <w:rPr>
-          <w:rFonts w:ascii="Times New Roman" w:hAnsi="Times New Roman" w:cs="Times New Roman"/>
-          <w:sz w:val="24"/>
-          <w:szCs w:val="24"/>
-        </w:rPr>
-      </w:pPr>
-      <w:r>
-        <w:rPr>
-          <w:rFonts w:ascii="Times New Roman" w:hAnsi="Times New Roman" w:cs="Times New Roman"/>
-          <w:noProof/>
-          <w:color w:val="000000"/>
-          <w:sz w:val="24"/>
-          <w:szCs w:val="24"/>
-          <w:shd w:val="clear" w:color="auto" w:fill="FFFFFF"/>
-        </w:rPr>
-        <w:drawing>
-          <wp:inline distT="0" distB="0" distL="0" distR="0" wp14:anchorId="1250CC01" wp14:editId="1D0AB04E">
-            <wp:extent cx="3829050" cy="942136"/>
-            <wp:effectExtent l="0" t="0" r="0" b="0"/>
-            <wp:docPr id="1929565891" name="Picture 1" descr="Blue text on a black background&#10;&#10;Description automatically generated"/>
-            <wp:cNvGraphicFramePr>
-              <a:graphicFrameLocks xmlns:a="http://schemas.openxmlformats.org/drawingml/2006/main" noChangeAspect="1"/>
-            </wp:cNvGraphicFramePr>
-            <a:graphic xmlns:a="http://schemas.openxmlformats.org/drawingml/2006/main">
-              <a:graphicData uri="http://schemas.openxmlformats.org/drawingml/2006/picture">
-                <pic:pic xmlns:pic="http://schemas.openxmlformats.org/drawingml/2006/picture">
-                  <pic:nvPicPr>
-                    <pic:cNvPr id="1929565891" name="Picture 1" descr="Blue text on a black background&#10;&#10;Description automatically generated"/>
-                    <pic:cNvPicPr>
-                      <a:picLocks noChangeAspect="1" noChangeArrowheads="1"/>
-                    </pic:cNvPicPr>
-                  </pic:nvPicPr>
-                  <pic:blipFill>
-                    <a:blip r:embed="rId8" r:link="rId9" cstate="print">
-                      <a:extLst>
-                        <a:ext uri="{28A0092B-C50C-407E-A947-70E740481C1C}">
-                          <a14:useLocalDpi xmlns:a14="http://schemas.microsoft.com/office/drawing/2010/main" val="0"/>
-                        </a:ext>
-                      </a:extLst>
-                    </a:blip>
-                    <a:srcRect/>
-                    <a:stretch>
-                      <a:fillRect/>
-                    </a:stretch>
-                  </pic:blipFill>
-                  <pic:spPr bwMode="auto">
-                    <a:xfrm>
-                      <a:off x="0" y="0"/>
-                      <a:ext cx="3847156" cy="946591"/>
-                    </a:xfrm>
-                    <a:prstGeom prst="rect">
-                      <a:avLst/>
-                    </a:prstGeom>
-                    <a:noFill/>
-                    <a:ln>
-                      <a:noFill/>
-                    </a:ln>
-                  </pic:spPr>
-                </pic:pic>
-              </a:graphicData>
-            </a:graphic>
-          </wp:inline>
-        </w:drawing>
-      </w:r>
-    </w:p>
-    <w:p>
-      <w:pPr>
-        <w:spacing w:after="0" w:line="240" w:lineRule="auto"/>
         <w:rPr>
           <w:rFonts w:ascii="Times New Roman" w:hAnsi="Times New Roman" w:cs="Times New Roman"/>
           <w:sz w:val="24"/>
@@ -99,16 +30,6 @@
         </w:rPr>
         <w:t>{{date}}</w:t>
       </w:r>
-    </w:p>
-    <w:p>
-      <w:pPr>
-        <w:spacing w:after="0" w:line="240" w:lineRule="auto"/>
-        <w:rPr>
-          <w:rFonts w:ascii="Times New Roman" w:hAnsi="Times New Roman" w:cs="Times New Roman"/>
-          <w:sz w:val="24"/>
-          <w:szCs w:val="24"/>
-        </w:rPr>
-      </w:pPr>
     </w:p>
     <w:p>
       <w:pPr>
@@ -691,35 +612,21 @@
         <w:spacing w:after="0" w:line="240" w:lineRule="auto"/>
         <w:rPr>
           <w:rFonts w:ascii="Times New Roman" w:hAnsi="Times New Roman" w:cs="Times New Roman"/>
-          <w:sz w:val="24"/>
-          <w:szCs w:val="24"/>
-        </w:rPr>
-      </w:pPr>
-      <w:r>
-        <w:rPr>
-          <w:rFonts w:ascii="Times New Roman" w:hAnsi="Times New Roman" w:cs="Times New Roman"/>
-          <w:sz w:val="24"/>
-          <w:szCs w:val="24"/>
-        </w:rPr>
-        <w:t>{{</w:t>
-      </w:r>
-      <w:proofErr w:type="spellStart"/>
-      <w:r>
-        <w:rPr>
-          <w:rFonts w:ascii="Times New Roman" w:hAnsi="Times New Roman" w:cs="Times New Roman"/>
-          <w:sz w:val="24"/>
-          <w:szCs w:val="24"/>
-        </w:rPr>
-        <w:t>foiarequestbulletpoints</w:t>
-      </w:r>
-      <w:proofErr w:type="spellEnd"/>
-      <w:r>
-        <w:rPr>
-          <w:rFonts w:ascii="Times New Roman" w:hAnsi="Times New Roman" w:cs="Times New Roman"/>
-          <w:sz w:val="24"/>
-          <w:szCs w:val="24"/>
-        </w:rPr>
-        <w:t>}}</w:t>
+          <w:b/>
+          <w:bCs/>
+          <w:sz w:val="24"/>
+          <w:szCs w:val="24"/>
+        </w:rPr>
+      </w:pPr>
+      <w:r>
+        <w:rPr>
+          <w:rFonts w:ascii="Times New Roman" w:hAnsi="Times New Roman" w:cs="Times New Roman"/>
+          <w:b/>
+          <w:bCs/>
+          <w:sz w:val="24"/>
+          <w:szCs w:val="24"/>
+        </w:rPr>
+        <w:t>INSERT BULLET POINTS FROM PLAIN TEXT</w:t>
       </w:r>
     </w:p>
     <w:p>
@@ -992,7 +899,7 @@
         </w:rPr>
         <w:t xml:space="preserve">Email: </w:t>
       </w:r>
-      <w:hyperlink r:id="rId10" w:history="1">
+      <w:hyperlink r:id="rId8" w:history="1">
         <w:r>
           <w:rPr>
             <w:rFonts w:ascii="Times New Roman" w:eastAsia="Times New Roman" w:hAnsi="Times New Roman" w:cs="Times New Roman"/>
@@ -1034,8 +941,8 @@
       </w:pPr>
     </w:p>
     <w:sectPr>
-      <w:headerReference w:type="first" r:id="rId11"/>
-      <w:footerReference w:type="first" r:id="rId12"/>
+      <w:headerReference w:type="first" r:id="rId9"/>
+      <w:footerReference w:type="first" r:id="rId10"/>
       <w:pgSz w:w="12240" w:h="15840"/>
       <w:pgMar w:top="1440" w:right="1440" w:bottom="1440" w:left="1440" w:header="720" w:footer="720" w:gutter="0"/>
       <w:cols w:space="720"/>
@@ -1122,6 +1029,90 @@
     </w:pPr>
     <w:bookmarkStart w:id="0" w:name="Author"/>
     <w:bookmarkEnd w:id="0"/>
+    <w:r>
+      <w:rPr>
+        <w:rFonts w:ascii="Times New Roman" w:hAnsi="Times New Roman" w:cs="Times New Roman"/>
+        <w:noProof/>
+        <w:color w:val="000000"/>
+        <w:sz w:val="24"/>
+        <w:szCs w:val="24"/>
+        <w:shd w:val="clear" w:color="auto" w:fill="FFFFFF"/>
+      </w:rPr>
+      <w:drawing>
+        <wp:anchor distT="0" distB="0" distL="114300" distR="114300" simplePos="0" relativeHeight="251658240" behindDoc="0" locked="0" layoutInCell="1" allowOverlap="1" wp14:anchorId="5341F088" wp14:editId="59F47B9F">
+          <wp:simplePos x="0" y="0"/>
+          <wp:positionH relativeFrom="column">
+            <wp:posOffset>-686435</wp:posOffset>
+          </wp:positionH>
+          <wp:positionV relativeFrom="paragraph">
+            <wp:posOffset>-285115</wp:posOffset>
+          </wp:positionV>
+          <wp:extent cx="3705225" cy="911225"/>
+          <wp:effectExtent l="0" t="0" r="9525" b="3175"/>
+          <wp:wrapThrough wrapText="bothSides">
+            <wp:wrapPolygon edited="0">
+              <wp:start x="0" y="0"/>
+              <wp:lineTo x="0" y="21224"/>
+              <wp:lineTo x="4997" y="21224"/>
+              <wp:lineTo x="12216" y="21224"/>
+              <wp:lineTo x="21433" y="17611"/>
+              <wp:lineTo x="21544" y="13095"/>
+              <wp:lineTo x="21544" y="3161"/>
+              <wp:lineTo x="4997" y="0"/>
+              <wp:lineTo x="0" y="0"/>
+            </wp:wrapPolygon>
+          </wp:wrapThrough>
+          <wp:docPr id="1037963706" name="Picture 1" descr="Blue text on a black background&#10;&#10;Description automatically generated"/>
+          <wp:cNvGraphicFramePr>
+            <a:graphicFrameLocks xmlns:a="http://schemas.openxmlformats.org/drawingml/2006/main" noChangeAspect="1"/>
+          </wp:cNvGraphicFramePr>
+          <a:graphic xmlns:a="http://schemas.openxmlformats.org/drawingml/2006/main">
+            <a:graphicData uri="http://schemas.openxmlformats.org/drawingml/2006/picture">
+              <pic:pic xmlns:pic="http://schemas.openxmlformats.org/drawingml/2006/picture">
+                <pic:nvPicPr>
+                  <pic:cNvPr id="1929565891" name="Picture 1" descr="Blue text on a black background&#10;&#10;Description automatically generated"/>
+                  <pic:cNvPicPr>
+                    <a:picLocks noChangeAspect="1" noChangeArrowheads="1"/>
+                  </pic:cNvPicPr>
+                </pic:nvPicPr>
+                <pic:blipFill>
+                  <a:blip r:embed="rId1" r:link="rId2" cstate="print">
+                    <a:extLst>
+                      <a:ext uri="{28A0092B-C50C-407E-A947-70E740481C1C}">
+                        <a14:useLocalDpi xmlns:a14="http://schemas.microsoft.com/office/drawing/2010/main" val="0"/>
+                      </a:ext>
+                    </a:extLst>
+                  </a:blip>
+                  <a:srcRect/>
+                  <a:stretch>
+                    <a:fillRect/>
+                  </a:stretch>
+                </pic:blipFill>
+                <pic:spPr bwMode="auto">
+                  <a:xfrm>
+                    <a:off x="0" y="0"/>
+                    <a:ext cx="3705225" cy="911225"/>
+                  </a:xfrm>
+                  <a:prstGeom prst="rect">
+                    <a:avLst/>
+                  </a:prstGeom>
+                  <a:noFill/>
+                  <a:ln>
+                    <a:noFill/>
+                  </a:ln>
+                </pic:spPr>
+              </pic:pic>
+            </a:graphicData>
+          </a:graphic>
+          <wp14:sizeRelH relativeFrom="margin">
+            <wp14:pctWidth>0</wp14:pctWidth>
+          </wp14:sizeRelH>
+          <wp14:sizeRelV relativeFrom="margin">
+            <wp14:pctHeight>0</wp14:pctHeight>
+          </wp14:sizeRelV>
+        </wp:anchor>
+      </w:drawing>
+    </w:r>
     <w:r>
       <w:rPr>
         <w:rFonts w:ascii="Times New Roman" w:hAnsi="Times New Roman" w:cs="Times New Roman"/>

</xml_diff>